<commit_message>
part way through question 2b
</commit_message>
<xml_diff>
--- a/2025/S1/ECOM90013/Assignment 2/Assignment 2 submission.docx
+++ b/2025/S1/ECOM90013/Assignment 2/Assignment 2 submission.docx
@@ -172,7 +172,25 @@
           <w:b/>
           <w:bCs/>
         </w:rPr>
-        <w:t xml:space="preserve"> denote a simple random sample of size n from a Normal population w</w:t>
+        <w:t xml:space="preserve"> denote a simple random sample of size n from a </w:t>
+      </w:r>
+      <w:proofErr w:type="gramStart"/>
+      <w:r>
+        <w:rPr>
+          <w:rFonts w:eastAsiaTheme="minorEastAsia"/>
+          <w:b/>
+          <w:bCs/>
+        </w:rPr>
+        <w:t>Normal</w:t>
+      </w:r>
+      <w:proofErr w:type="gramEnd"/>
+      <w:r>
+        <w:rPr>
+          <w:rFonts w:eastAsiaTheme="minorEastAsia"/>
+          <w:b/>
+          <w:bCs/>
+        </w:rPr>
+        <w:t xml:space="preserve"> population w</w:t>
       </w:r>
       <w:r>
         <w:rPr>
@@ -368,7 +386,15 @@
     </w:p>
     <w:p>
       <w:r>
-        <w:t>An estimator can be shown to be unbiased if it’s expectation is equal to the true parameter value. By definition:</w:t>
+        <w:t xml:space="preserve">An estimator can be shown to be unbiased if </w:t>
+      </w:r>
+      <w:proofErr w:type="gramStart"/>
+      <w:r>
+        <w:t>it’s</w:t>
+      </w:r>
+      <w:proofErr w:type="gramEnd"/>
+      <w:r>
+        <w:t xml:space="preserve"> expectation is equal to the true parameter value. By definition:</w:t>
       </w:r>
     </w:p>
     <w:p>
@@ -526,8 +552,26 @@
           <w:b/>
           <w:bCs/>
         </w:rPr>
-        <w:t>(2 marks) Find Pr(</w:t>
-      </w:r>
+        <w:t xml:space="preserve">(2 marks) Find </w:t>
+      </w:r>
+      <w:proofErr w:type="spellStart"/>
+      <w:proofErr w:type="gramStart"/>
+      <w:r>
+        <w:rPr>
+          <w:b/>
+          <w:bCs/>
+        </w:rPr>
+        <w:t>Pr</w:t>
+      </w:r>
+      <w:proofErr w:type="spellEnd"/>
+      <w:r>
+        <w:rPr>
+          <w:b/>
+          <w:bCs/>
+        </w:rPr>
+        <w:t>(</w:t>
+      </w:r>
+      <w:proofErr w:type="gramEnd"/>
       <m:oMath>
         <m:d>
           <m:dPr>
@@ -797,7 +841,21 @@
         <w:rPr>
           <w:rFonts w:eastAsiaTheme="minorEastAsia"/>
         </w:rPr>
-        <w:t>From the standard normal table we know that:</w:t>
+        <w:t xml:space="preserve">From the standard normal </w:t>
+      </w:r>
+      <w:proofErr w:type="gramStart"/>
+      <w:r>
+        <w:rPr>
+          <w:rFonts w:eastAsiaTheme="minorEastAsia"/>
+        </w:rPr>
+        <w:t>table</w:t>
+      </w:r>
+      <w:proofErr w:type="gramEnd"/>
+      <w:r>
+        <w:rPr>
+          <w:rFonts w:eastAsiaTheme="minorEastAsia"/>
+        </w:rPr>
+        <w:t xml:space="preserve"> we know that:</w:t>
       </w:r>
     </w:p>
     <w:p>
@@ -1422,7 +1480,21 @@
           <w:rFonts w:eastAsiaTheme="minorEastAsia"/>
         </w:rPr>
         <w:lastRenderedPageBreak/>
-        <w:t xml:space="preserve">because it’s variance is static (independent of the number of observation) as it is a single element of the sequence </w:t>
+        <w:t xml:space="preserve">because </w:t>
+      </w:r>
+      <w:proofErr w:type="gramStart"/>
+      <w:r>
+        <w:rPr>
+          <w:rFonts w:eastAsiaTheme="minorEastAsia"/>
+        </w:rPr>
+        <w:t>it’s</w:t>
+      </w:r>
+      <w:proofErr w:type="gramEnd"/>
+      <w:r>
+        <w:rPr>
+          <w:rFonts w:eastAsiaTheme="minorEastAsia"/>
+        </w:rPr>
+        <w:t xml:space="preserve"> variance is static (independent of the number of observation) as it is a single element of the sequence </w:t>
       </w:r>
       <m:oMath>
         <m:sSub>
@@ -3467,7 +3539,31 @@
         <w:rPr>
           <w:rFonts w:eastAsiaTheme="minorEastAsia"/>
         </w:rPr>
-        <w:t>which shrinks are the number of observations increase.</w:t>
+        <w:t>which shrinks a</w:t>
+      </w:r>
+      <w:r>
+        <w:rPr>
+          <w:rFonts w:eastAsiaTheme="minorEastAsia"/>
+        </w:rPr>
+        <w:t>s</w:t>
+      </w:r>
+      <w:r>
+        <w:rPr>
+          <w:rFonts w:eastAsiaTheme="minorEastAsia"/>
+        </w:rPr>
+        <w:t xml:space="preserve"> the number of observations increase</w:t>
+      </w:r>
+      <w:r>
+        <w:rPr>
+          <w:rFonts w:eastAsiaTheme="minorEastAsia"/>
+        </w:rPr>
+        <w:t>s</w:t>
+      </w:r>
+      <w:r>
+        <w:rPr>
+          <w:rFonts w:eastAsiaTheme="minorEastAsia"/>
+        </w:rPr>
+        <w:t>.</w:t>
       </w:r>
     </w:p>
     <w:p>
@@ -4124,6 +4220,1650 @@
         <w:t>By ‘operational’ is meant that your answer cannot depend upon any unknown parameters. Be sure to include all steps of your derivation.</w:t>
       </w:r>
     </w:p>
+    <w:p>
+      <w:pPr>
+        <w:rPr>
+          <w:rFonts w:eastAsiaTheme="minorEastAsia"/>
+        </w:rPr>
+      </w:pPr>
+      <w:r>
+        <w:t xml:space="preserve">To derive confidence intervals, we need to apply the Delta Method to our distribution given </w:t>
+      </w:r>
+      <m:oMath>
+        <m:r>
+          <w:rPr>
+            <w:rFonts w:ascii="Cambria Math" w:hAnsi="Cambria Math"/>
+          </w:rPr>
+          <m:t>ρ</m:t>
+        </m:r>
+      </m:oMath>
+      <w:r>
+        <w:rPr>
+          <w:rFonts w:eastAsiaTheme="minorEastAsia"/>
+        </w:rPr>
+        <w:t xml:space="preserve"> has been non-linearly transformed. The Delta Method states:</w:t>
+      </w:r>
+    </w:p>
+    <w:p>
+      <w:pPr>
+        <w:rPr>
+          <w:rFonts w:eastAsiaTheme="minorEastAsia"/>
+        </w:rPr>
+      </w:pPr>
+      <m:oMathPara>
+        <m:oMath>
+          <m:sSup>
+            <m:sSupPr>
+              <m:ctrlPr>
+                <w:rPr>
+                  <w:rFonts w:ascii="Cambria Math" w:hAnsi="Cambria Math"/>
+                  <w:i/>
+                </w:rPr>
+              </m:ctrlPr>
+            </m:sSupPr>
+            <m:e>
+              <m:r>
+                <w:rPr>
+                  <w:rFonts w:ascii="Cambria Math" w:hAnsi="Cambria Math"/>
+                </w:rPr>
+                <m:t>n</m:t>
+              </m:r>
+            </m:e>
+            <m:sup>
+              <m:f>
+                <m:fPr>
+                  <m:ctrlPr>
+                    <w:rPr>
+                      <w:rFonts w:ascii="Cambria Math" w:hAnsi="Cambria Math"/>
+                      <w:i/>
+                    </w:rPr>
+                  </m:ctrlPr>
+                </m:fPr>
+                <m:num>
+                  <m:r>
+                    <w:rPr>
+                      <w:rFonts w:ascii="Cambria Math" w:hAnsi="Cambria Math"/>
+                    </w:rPr>
+                    <m:t>1</m:t>
+                  </m:r>
+                </m:num>
+                <m:den>
+                  <m:r>
+                    <w:rPr>
+                      <w:rFonts w:ascii="Cambria Math" w:hAnsi="Cambria Math"/>
+                    </w:rPr>
+                    <m:t>2</m:t>
+                  </m:r>
+                </m:den>
+              </m:f>
+            </m:sup>
+          </m:sSup>
+          <m:r>
+            <w:rPr>
+              <w:rFonts w:ascii="Cambria Math" w:hAnsi="Cambria Math"/>
+            </w:rPr>
+            <m:t>[g</m:t>
+          </m:r>
+          <m:d>
+            <m:dPr>
+              <m:ctrlPr>
+                <w:rPr>
+                  <w:rFonts w:ascii="Cambria Math" w:hAnsi="Cambria Math"/>
+                  <w:i/>
+                </w:rPr>
+              </m:ctrlPr>
+            </m:dPr>
+            <m:e>
+              <m:acc>
+                <m:accPr>
+                  <m:ctrlPr>
+                    <w:rPr>
+                      <w:rFonts w:ascii="Cambria Math" w:hAnsi="Cambria Math"/>
+                      <w:i/>
+                    </w:rPr>
+                  </m:ctrlPr>
+                </m:accPr>
+                <m:e>
+                  <m:r>
+                    <w:rPr>
+                      <w:rFonts w:ascii="Cambria Math" w:hAnsi="Cambria Math"/>
+                    </w:rPr>
+                    <m:t>θ</m:t>
+                  </m:r>
+                </m:e>
+              </m:acc>
+            </m:e>
+          </m:d>
+          <m:r>
+            <w:rPr>
+              <w:rFonts w:ascii="Cambria Math" w:hAnsi="Cambria Math"/>
+            </w:rPr>
+            <m:t>-g</m:t>
+          </m:r>
+          <m:d>
+            <m:dPr>
+              <m:ctrlPr>
+                <w:rPr>
+                  <w:rFonts w:ascii="Cambria Math" w:hAnsi="Cambria Math"/>
+                  <w:i/>
+                </w:rPr>
+              </m:ctrlPr>
+            </m:dPr>
+            <m:e>
+              <m:r>
+                <w:rPr>
+                  <w:rFonts w:ascii="Cambria Math" w:hAnsi="Cambria Math"/>
+                </w:rPr>
+                <m:t>θ</m:t>
+              </m:r>
+            </m:e>
+          </m:d>
+          <m:r>
+            <w:rPr>
+              <w:rFonts w:ascii="Cambria Math" w:eastAsiaTheme="minorEastAsia" w:hAnsi="Cambria Math"/>
+            </w:rPr>
+            <m:t>]</m:t>
+          </m:r>
+          <m:box>
+            <m:boxPr>
+              <m:opEmu m:val="1"/>
+              <m:ctrlPr>
+                <w:rPr>
+                  <w:rFonts w:ascii="Cambria Math" w:eastAsiaTheme="minorEastAsia" w:hAnsi="Cambria Math"/>
+                  <w:i/>
+                </w:rPr>
+              </m:ctrlPr>
+            </m:boxPr>
+            <m:e>
+              <m:groupChr>
+                <m:groupChrPr>
+                  <m:chr m:val="→"/>
+                  <m:vertJc m:val="bot"/>
+                  <m:ctrlPr>
+                    <w:rPr>
+                      <w:rFonts w:ascii="Cambria Math" w:eastAsiaTheme="minorEastAsia" w:hAnsi="Cambria Math"/>
+                      <w:i/>
+                    </w:rPr>
+                  </m:ctrlPr>
+                </m:groupChrPr>
+                <m:e>
+                  <m:r>
+                    <w:rPr>
+                      <w:rFonts w:ascii="Cambria Math" w:eastAsiaTheme="minorEastAsia" w:hAnsi="Cambria Math"/>
+                    </w:rPr>
+                    <m:t>d</m:t>
+                  </m:r>
+                </m:e>
+              </m:groupChr>
+            </m:e>
+          </m:box>
+          <m:r>
+            <w:rPr>
+              <w:rFonts w:ascii="Cambria Math" w:eastAsiaTheme="minorEastAsia" w:hAnsi="Cambria Math"/>
+            </w:rPr>
+            <m:t>N(0,</m:t>
+          </m:r>
+          <m:sSup>
+            <m:sSupPr>
+              <m:ctrlPr>
+                <w:rPr>
+                  <w:rFonts w:ascii="Cambria Math" w:eastAsiaTheme="minorEastAsia" w:hAnsi="Cambria Math"/>
+                  <w:i/>
+                </w:rPr>
+              </m:ctrlPr>
+            </m:sSupPr>
+            <m:e>
+              <m:d>
+                <m:dPr>
+                  <m:begChr m:val="["/>
+                  <m:endChr m:val="]"/>
+                  <m:ctrlPr>
+                    <w:rPr>
+                      <w:rFonts w:ascii="Cambria Math" w:eastAsiaTheme="minorEastAsia" w:hAnsi="Cambria Math"/>
+                      <w:i/>
+                    </w:rPr>
+                  </m:ctrlPr>
+                </m:dPr>
+                <m:e>
+                  <m:sSup>
+                    <m:sSupPr>
+                      <m:ctrlPr>
+                        <w:rPr>
+                          <w:rFonts w:ascii="Cambria Math" w:eastAsiaTheme="minorEastAsia" w:hAnsi="Cambria Math"/>
+                          <w:i/>
+                        </w:rPr>
+                      </m:ctrlPr>
+                    </m:sSupPr>
+                    <m:e>
+                      <m:r>
+                        <w:rPr>
+                          <w:rFonts w:ascii="Cambria Math" w:eastAsiaTheme="minorEastAsia" w:hAnsi="Cambria Math"/>
+                        </w:rPr>
+                        <m:t>g</m:t>
+                      </m:r>
+                    </m:e>
+                    <m:sup>
+                      <m:r>
+                        <w:rPr>
+                          <w:rFonts w:ascii="Cambria Math" w:eastAsiaTheme="minorEastAsia" w:hAnsi="Cambria Math"/>
+                        </w:rPr>
+                        <m:t>'</m:t>
+                      </m:r>
+                    </m:sup>
+                  </m:sSup>
+                  <m:d>
+                    <m:dPr>
+                      <m:ctrlPr>
+                        <w:rPr>
+                          <w:rFonts w:ascii="Cambria Math" w:eastAsiaTheme="minorEastAsia" w:hAnsi="Cambria Math"/>
+                          <w:i/>
+                        </w:rPr>
+                      </m:ctrlPr>
+                    </m:dPr>
+                    <m:e>
+                      <m:r>
+                        <w:rPr>
+                          <w:rFonts w:ascii="Cambria Math" w:eastAsiaTheme="minorEastAsia" w:hAnsi="Cambria Math"/>
+                        </w:rPr>
+                        <m:t>μ</m:t>
+                      </m:r>
+                    </m:e>
+                  </m:d>
+                </m:e>
+              </m:d>
+            </m:e>
+            <m:sup>
+              <m:r>
+                <w:rPr>
+                  <w:rFonts w:ascii="Cambria Math" w:eastAsiaTheme="minorEastAsia" w:hAnsi="Cambria Math"/>
+                </w:rPr>
+                <m:t>2</m:t>
+              </m:r>
+            </m:sup>
+          </m:sSup>
+          <m:sSup>
+            <m:sSupPr>
+              <m:ctrlPr>
+                <w:rPr>
+                  <w:rFonts w:ascii="Cambria Math" w:eastAsiaTheme="minorEastAsia" w:hAnsi="Cambria Math"/>
+                  <w:i/>
+                </w:rPr>
+              </m:ctrlPr>
+            </m:sSupPr>
+            <m:e>
+              <m:r>
+                <w:rPr>
+                  <w:rFonts w:ascii="Cambria Math" w:eastAsiaTheme="minorEastAsia" w:hAnsi="Cambria Math"/>
+                </w:rPr>
+                <m:t>σ</m:t>
+              </m:r>
+            </m:e>
+            <m:sup>
+              <m:r>
+                <w:rPr>
+                  <w:rFonts w:ascii="Cambria Math" w:eastAsiaTheme="minorEastAsia" w:hAnsi="Cambria Math"/>
+                </w:rPr>
+                <m:t>2</m:t>
+              </m:r>
+            </m:sup>
+          </m:sSup>
+          <m:r>
+            <w:rPr>
+              <w:rFonts w:ascii="Cambria Math" w:eastAsiaTheme="minorEastAsia" w:hAnsi="Cambria Math"/>
+            </w:rPr>
+            <m:t>)</m:t>
+          </m:r>
+        </m:oMath>
+      </m:oMathPara>
+    </w:p>
+    <w:p>
+      <w:pPr>
+        <w:rPr>
+          <w:rFonts w:eastAsiaTheme="minorEastAsia"/>
+        </w:rPr>
+      </w:pPr>
+      <w:r>
+        <w:rPr>
+          <w:rFonts w:eastAsiaTheme="minorEastAsia"/>
+        </w:rPr>
+        <w:t>Simplifying to:</w:t>
+      </w:r>
+    </w:p>
+    <w:p>
+      <w:pPr>
+        <w:rPr>
+          <w:rFonts w:eastAsiaTheme="minorEastAsia"/>
+        </w:rPr>
+      </w:pPr>
+      <m:oMathPara>
+        <m:oMath>
+          <m:r>
+            <w:rPr>
+              <w:rFonts w:ascii="Cambria Math" w:hAnsi="Cambria Math"/>
+            </w:rPr>
+            <m:t>g</m:t>
+          </m:r>
+          <m:d>
+            <m:dPr>
+              <m:ctrlPr>
+                <w:rPr>
+                  <w:rFonts w:ascii="Cambria Math" w:hAnsi="Cambria Math"/>
+                  <w:i/>
+                </w:rPr>
+              </m:ctrlPr>
+            </m:dPr>
+            <m:e>
+              <m:acc>
+                <m:accPr>
+                  <m:ctrlPr>
+                    <w:rPr>
+                      <w:rFonts w:ascii="Cambria Math" w:hAnsi="Cambria Math"/>
+                      <w:i/>
+                    </w:rPr>
+                  </m:ctrlPr>
+                </m:accPr>
+                <m:e>
+                  <m:r>
+                    <w:rPr>
+                      <w:rFonts w:ascii="Cambria Math" w:hAnsi="Cambria Math"/>
+                    </w:rPr>
+                    <m:t>θ</m:t>
+                  </m:r>
+                </m:e>
+              </m:acc>
+            </m:e>
+          </m:d>
+          <m:r>
+            <w:rPr>
+              <w:rFonts w:ascii="Cambria Math" w:hAnsi="Cambria Math"/>
+            </w:rPr>
+            <m:t xml:space="preserve"> </m:t>
+          </m:r>
+          <m:sSup>
+            <m:sSupPr>
+              <m:ctrlPr>
+                <w:rPr>
+                  <w:rFonts w:ascii="Cambria Math" w:hAnsi="Cambria Math"/>
+                  <w:i/>
+                </w:rPr>
+              </m:ctrlPr>
+            </m:sSupPr>
+            <m:e>
+              <m:r>
+                <w:rPr>
+                  <w:rFonts w:ascii="Cambria Math" w:hAnsi="Cambria Math"/>
+                </w:rPr>
+                <m:t>~</m:t>
+              </m:r>
+            </m:e>
+            <m:sup>
+              <m:r>
+                <w:rPr>
+                  <w:rFonts w:ascii="Cambria Math" w:hAnsi="Cambria Math"/>
+                </w:rPr>
+                <m:t>a</m:t>
+              </m:r>
+            </m:sup>
+          </m:sSup>
+          <m:r>
+            <w:rPr>
+              <w:rFonts w:ascii="Cambria Math" w:hAnsi="Cambria Math"/>
+            </w:rPr>
+            <m:t xml:space="preserve">  N(g(θ),</m:t>
+          </m:r>
+          <m:f>
+            <m:fPr>
+              <m:ctrlPr>
+                <w:rPr>
+                  <w:rFonts w:ascii="Cambria Math" w:hAnsi="Cambria Math"/>
+                  <w:i/>
+                </w:rPr>
+              </m:ctrlPr>
+            </m:fPr>
+            <m:num>
+              <m:r>
+                <w:rPr>
+                  <w:rFonts w:ascii="Cambria Math" w:hAnsi="Cambria Math"/>
+                </w:rPr>
+                <m:t>1</m:t>
+              </m:r>
+            </m:num>
+            <m:den>
+              <m:r>
+                <w:rPr>
+                  <w:rFonts w:ascii="Cambria Math" w:hAnsi="Cambria Math"/>
+                </w:rPr>
+                <m:t>n</m:t>
+              </m:r>
+            </m:den>
+          </m:f>
+          <m:sSup>
+            <m:sSupPr>
+              <m:ctrlPr>
+                <w:rPr>
+                  <w:rFonts w:ascii="Cambria Math" w:hAnsi="Cambria Math"/>
+                  <w:i/>
+                </w:rPr>
+              </m:ctrlPr>
+            </m:sSupPr>
+            <m:e>
+              <m:d>
+                <m:dPr>
+                  <m:begChr m:val="["/>
+                  <m:endChr m:val="]"/>
+                  <m:ctrlPr>
+                    <w:rPr>
+                      <w:rFonts w:ascii="Cambria Math" w:hAnsi="Cambria Math"/>
+                      <w:i/>
+                    </w:rPr>
+                  </m:ctrlPr>
+                </m:dPr>
+                <m:e>
+                  <m:sSup>
+                    <m:sSupPr>
+                      <m:ctrlPr>
+                        <w:rPr>
+                          <w:rFonts w:ascii="Cambria Math" w:hAnsi="Cambria Math"/>
+                          <w:i/>
+                        </w:rPr>
+                      </m:ctrlPr>
+                    </m:sSupPr>
+                    <m:e>
+                      <m:r>
+                        <w:rPr>
+                          <w:rFonts w:ascii="Cambria Math" w:hAnsi="Cambria Math"/>
+                        </w:rPr>
+                        <m:t>g</m:t>
+                      </m:r>
+                    </m:e>
+                    <m:sup>
+                      <m:r>
+                        <w:rPr>
+                          <w:rFonts w:ascii="Cambria Math" w:hAnsi="Cambria Math"/>
+                        </w:rPr>
+                        <m:t>'</m:t>
+                      </m:r>
+                    </m:sup>
+                  </m:sSup>
+                  <m:d>
+                    <m:dPr>
+                      <m:ctrlPr>
+                        <w:rPr>
+                          <w:rFonts w:ascii="Cambria Math" w:hAnsi="Cambria Math"/>
+                          <w:i/>
+                        </w:rPr>
+                      </m:ctrlPr>
+                    </m:dPr>
+                    <m:e>
+                      <m:r>
+                        <w:rPr>
+                          <w:rFonts w:ascii="Cambria Math" w:hAnsi="Cambria Math"/>
+                        </w:rPr>
+                        <m:t>θ</m:t>
+                      </m:r>
+                    </m:e>
+                  </m:d>
+                </m:e>
+              </m:d>
+            </m:e>
+            <m:sup>
+              <m:r>
+                <w:rPr>
+                  <w:rFonts w:ascii="Cambria Math" w:hAnsi="Cambria Math"/>
+                </w:rPr>
+                <m:t>2</m:t>
+              </m:r>
+            </m:sup>
+          </m:sSup>
+          <m:sSup>
+            <m:sSupPr>
+              <m:ctrlPr>
+                <w:rPr>
+                  <w:rFonts w:ascii="Cambria Math" w:hAnsi="Cambria Math"/>
+                  <w:i/>
+                </w:rPr>
+              </m:ctrlPr>
+            </m:sSupPr>
+            <m:e>
+              <m:r>
+                <w:rPr>
+                  <w:rFonts w:ascii="Cambria Math" w:hAnsi="Cambria Math"/>
+                </w:rPr>
+                <m:t>σ</m:t>
+              </m:r>
+            </m:e>
+            <m:sup>
+              <m:r>
+                <w:rPr>
+                  <w:rFonts w:ascii="Cambria Math" w:hAnsi="Cambria Math"/>
+                </w:rPr>
+                <m:t>2</m:t>
+              </m:r>
+            </m:sup>
+          </m:sSup>
+          <m:r>
+            <w:rPr>
+              <w:rFonts w:ascii="Cambria Math" w:hAnsi="Cambria Math"/>
+            </w:rPr>
+            <m:t>)</m:t>
+          </m:r>
+          <m:r>
+            <w:rPr>
+              <w:rFonts w:ascii="Cambria Math" w:hAnsi="Cambria Math"/>
+            </w:rPr>
+            <m:t xml:space="preserve"> </m:t>
+          </m:r>
+        </m:oMath>
+      </m:oMathPara>
+    </w:p>
+    <w:p>
+      <w:pPr>
+        <w:rPr>
+          <w:rFonts w:eastAsiaTheme="minorEastAsia"/>
+        </w:rPr>
+      </w:pPr>
+      <w:r>
+        <w:rPr>
+          <w:rFonts w:eastAsiaTheme="minorEastAsia"/>
+        </w:rPr>
+        <w:t xml:space="preserve">In this question, </w:t>
+      </w:r>
+      <m:oMath>
+        <m:r>
+          <w:rPr>
+            <w:rFonts w:ascii="Cambria Math" w:hAnsi="Cambria Math"/>
+          </w:rPr>
+          <m:t>g</m:t>
+        </m:r>
+        <m:d>
+          <m:dPr>
+            <m:ctrlPr>
+              <w:rPr>
+                <w:rFonts w:ascii="Cambria Math" w:hAnsi="Cambria Math"/>
+                <w:i/>
+              </w:rPr>
+            </m:ctrlPr>
+          </m:dPr>
+          <m:e>
+            <m:acc>
+              <m:accPr>
+                <m:ctrlPr>
+                  <w:rPr>
+                    <w:rFonts w:ascii="Cambria Math" w:hAnsi="Cambria Math"/>
+                    <w:i/>
+                  </w:rPr>
+                </m:ctrlPr>
+              </m:accPr>
+              <m:e>
+                <m:r>
+                  <w:rPr>
+                    <w:rFonts w:ascii="Cambria Math" w:hAnsi="Cambria Math"/>
+                  </w:rPr>
+                  <m:t>θ</m:t>
+                </m:r>
+              </m:e>
+            </m:acc>
+          </m:e>
+        </m:d>
+        <m:r>
+          <w:rPr>
+            <w:rFonts w:ascii="Cambria Math" w:eastAsiaTheme="minorEastAsia" w:hAnsi="Cambria Math"/>
+          </w:rPr>
+          <m:t>=</m:t>
+        </m:r>
+        <m:sSup>
+          <m:sSupPr>
+            <m:ctrlPr>
+              <w:rPr>
+                <w:rFonts w:ascii="Cambria Math" w:eastAsiaTheme="minorEastAsia" w:hAnsi="Cambria Math"/>
+                <w:i/>
+              </w:rPr>
+            </m:ctrlPr>
+          </m:sSupPr>
+          <m:e>
+            <m:d>
+              <m:dPr>
+                <m:ctrlPr>
+                  <w:rPr>
+                    <w:rFonts w:ascii="Cambria Math" w:eastAsiaTheme="minorEastAsia" w:hAnsi="Cambria Math"/>
+                    <w:i/>
+                  </w:rPr>
+                </m:ctrlPr>
+              </m:dPr>
+              <m:e>
+                <m:r>
+                  <w:rPr>
+                    <w:rFonts w:ascii="Cambria Math" w:eastAsiaTheme="minorEastAsia" w:hAnsi="Cambria Math"/>
+                  </w:rPr>
+                  <m:t>1+ρ</m:t>
+                </m:r>
+              </m:e>
+            </m:d>
+          </m:e>
+          <m:sup>
+            <m:r>
+              <w:rPr>
+                <w:rFonts w:ascii="Cambria Math" w:eastAsiaTheme="minorEastAsia" w:hAnsi="Cambria Math"/>
+              </w:rPr>
+              <m:t>-1</m:t>
+            </m:r>
+          </m:sup>
+        </m:sSup>
+      </m:oMath>
+      <w:r>
+        <w:rPr>
+          <w:rFonts w:eastAsiaTheme="minorEastAsia"/>
+        </w:rPr>
+        <w:t xml:space="preserve"> and </w:t>
+      </w:r>
+      <m:oMath>
+        <m:sSup>
+          <m:sSupPr>
+            <m:ctrlPr>
+              <w:rPr>
+                <w:rFonts w:ascii="Cambria Math" w:hAnsi="Cambria Math"/>
+                <w:i/>
+              </w:rPr>
+            </m:ctrlPr>
+          </m:sSupPr>
+          <m:e>
+            <m:r>
+              <w:rPr>
+                <w:rFonts w:ascii="Cambria Math" w:hAnsi="Cambria Math"/>
+              </w:rPr>
+              <m:t>g</m:t>
+            </m:r>
+          </m:e>
+          <m:sup>
+            <m:r>
+              <w:rPr>
+                <w:rFonts w:ascii="Cambria Math" w:hAnsi="Cambria Math"/>
+              </w:rPr>
+              <m:t>'</m:t>
+            </m:r>
+          </m:sup>
+        </m:sSup>
+        <m:d>
+          <m:dPr>
+            <m:ctrlPr>
+              <w:rPr>
+                <w:rFonts w:ascii="Cambria Math" w:hAnsi="Cambria Math"/>
+                <w:i/>
+              </w:rPr>
+            </m:ctrlPr>
+          </m:dPr>
+          <m:e>
+            <m:r>
+              <w:rPr>
+                <w:rFonts w:ascii="Cambria Math" w:hAnsi="Cambria Math"/>
+              </w:rPr>
+              <m:t>θ</m:t>
+            </m:r>
+          </m:e>
+        </m:d>
+        <m:r>
+          <w:rPr>
+            <w:rFonts w:ascii="Cambria Math" w:hAnsi="Cambria Math"/>
+          </w:rPr>
+          <m:t>=</m:t>
+        </m:r>
+        <m:sSup>
+          <m:sSupPr>
+            <m:ctrlPr>
+              <w:rPr>
+                <w:rFonts w:ascii="Cambria Math" w:hAnsi="Cambria Math"/>
+                <w:i/>
+              </w:rPr>
+            </m:ctrlPr>
+          </m:sSupPr>
+          <m:e>
+            <m:d>
+              <m:dPr>
+                <m:ctrlPr>
+                  <w:rPr>
+                    <w:rFonts w:ascii="Cambria Math" w:hAnsi="Cambria Math"/>
+                    <w:i/>
+                  </w:rPr>
+                </m:ctrlPr>
+              </m:dPr>
+              <m:e>
+                <m:r>
+                  <w:rPr>
+                    <w:rFonts w:ascii="Cambria Math" w:hAnsi="Cambria Math"/>
+                  </w:rPr>
+                  <m:t>1+ρ</m:t>
+                </m:r>
+              </m:e>
+            </m:d>
+          </m:e>
+          <m:sup>
+            <m:r>
+              <w:rPr>
+                <w:rFonts w:ascii="Cambria Math" w:hAnsi="Cambria Math"/>
+              </w:rPr>
+              <m:t>-2</m:t>
+            </m:r>
+          </m:sup>
+        </m:sSup>
+      </m:oMath>
+      <w:r>
+        <w:rPr>
+          <w:rFonts w:eastAsiaTheme="minorEastAsia"/>
+        </w:rPr>
+        <w:t>. Therefore:</w:t>
+      </w:r>
+    </w:p>
+    <w:p>
+      <w:pPr>
+        <w:rPr>
+          <w:rFonts w:eastAsiaTheme="minorEastAsia"/>
+        </w:rPr>
+      </w:pPr>
+      <m:oMathPara>
+        <m:oMath>
+          <m:sSup>
+            <m:sSupPr>
+              <m:ctrlPr>
+                <w:rPr>
+                  <w:rFonts w:ascii="Cambria Math" w:eastAsiaTheme="minorEastAsia" w:hAnsi="Cambria Math"/>
+                  <w:i/>
+                </w:rPr>
+              </m:ctrlPr>
+            </m:sSupPr>
+            <m:e>
+              <m:d>
+                <m:dPr>
+                  <m:ctrlPr>
+                    <w:rPr>
+                      <w:rFonts w:ascii="Cambria Math" w:eastAsiaTheme="minorEastAsia" w:hAnsi="Cambria Math"/>
+                      <w:i/>
+                    </w:rPr>
+                  </m:ctrlPr>
+                </m:dPr>
+                <m:e>
+                  <m:r>
+                    <w:rPr>
+                      <w:rFonts w:ascii="Cambria Math" w:eastAsiaTheme="minorEastAsia" w:hAnsi="Cambria Math"/>
+                    </w:rPr>
+                    <m:t>1+ρ</m:t>
+                  </m:r>
+                </m:e>
+              </m:d>
+            </m:e>
+            <m:sup>
+              <m:r>
+                <w:rPr>
+                  <w:rFonts w:ascii="Cambria Math" w:eastAsiaTheme="minorEastAsia" w:hAnsi="Cambria Math"/>
+                </w:rPr>
+                <m:t>-1</m:t>
+              </m:r>
+            </m:sup>
+          </m:sSup>
+          <m:r>
+            <w:rPr>
+              <w:rFonts w:ascii="Cambria Math" w:eastAsiaTheme="minorEastAsia" w:hAnsi="Cambria Math"/>
+            </w:rPr>
+            <m:t xml:space="preserve"> </m:t>
+          </m:r>
+          <m:sSup>
+            <m:sSupPr>
+              <m:ctrlPr>
+                <w:rPr>
+                  <w:rFonts w:ascii="Cambria Math" w:hAnsi="Cambria Math"/>
+                  <w:i/>
+                </w:rPr>
+              </m:ctrlPr>
+            </m:sSupPr>
+            <m:e>
+              <m:r>
+                <w:rPr>
+                  <w:rFonts w:ascii="Cambria Math" w:hAnsi="Cambria Math"/>
+                </w:rPr>
+                <m:t>~</m:t>
+              </m:r>
+            </m:e>
+            <m:sup>
+              <m:r>
+                <w:rPr>
+                  <w:rFonts w:ascii="Cambria Math" w:hAnsi="Cambria Math"/>
+                </w:rPr>
+                <m:t>a</m:t>
+              </m:r>
+            </m:sup>
+          </m:sSup>
+          <m:r>
+            <w:rPr>
+              <w:rFonts w:ascii="Cambria Math" w:hAnsi="Cambria Math"/>
+            </w:rPr>
+            <m:t xml:space="preserve"> </m:t>
+          </m:r>
+          <m:r>
+            <w:rPr>
+              <w:rFonts w:ascii="Cambria Math" w:hAnsi="Cambria Math"/>
+            </w:rPr>
+            <m:t>N(</m:t>
+          </m:r>
+          <m:sSup>
+            <m:sSupPr>
+              <m:ctrlPr>
+                <w:rPr>
+                  <w:rFonts w:ascii="Cambria Math" w:eastAsiaTheme="minorEastAsia" w:hAnsi="Cambria Math"/>
+                  <w:i/>
+                </w:rPr>
+              </m:ctrlPr>
+            </m:sSupPr>
+            <m:e>
+              <m:d>
+                <m:dPr>
+                  <m:ctrlPr>
+                    <w:rPr>
+                      <w:rFonts w:ascii="Cambria Math" w:eastAsiaTheme="minorEastAsia" w:hAnsi="Cambria Math"/>
+                      <w:i/>
+                    </w:rPr>
+                  </m:ctrlPr>
+                </m:dPr>
+                <m:e>
+                  <m:r>
+                    <w:rPr>
+                      <w:rFonts w:ascii="Cambria Math" w:eastAsiaTheme="minorEastAsia" w:hAnsi="Cambria Math"/>
+                    </w:rPr>
+                    <m:t>1+ρ</m:t>
+                  </m:r>
+                </m:e>
+              </m:d>
+            </m:e>
+            <m:sup>
+              <m:r>
+                <w:rPr>
+                  <w:rFonts w:ascii="Cambria Math" w:eastAsiaTheme="minorEastAsia" w:hAnsi="Cambria Math"/>
+                </w:rPr>
+                <m:t>-1</m:t>
+              </m:r>
+            </m:sup>
+          </m:sSup>
+          <m:r>
+            <w:rPr>
+              <w:rFonts w:ascii="Cambria Math" w:hAnsi="Cambria Math"/>
+            </w:rPr>
+            <m:t>,</m:t>
+          </m:r>
+          <m:f>
+            <m:fPr>
+              <m:ctrlPr>
+                <w:rPr>
+                  <w:rFonts w:ascii="Cambria Math" w:hAnsi="Cambria Math"/>
+                  <w:i/>
+                </w:rPr>
+              </m:ctrlPr>
+            </m:fPr>
+            <m:num>
+              <m:r>
+                <w:rPr>
+                  <w:rFonts w:ascii="Cambria Math" w:hAnsi="Cambria Math"/>
+                </w:rPr>
+                <m:t>1</m:t>
+              </m:r>
+            </m:num>
+            <m:den>
+              <m:r>
+                <w:rPr>
+                  <w:rFonts w:ascii="Cambria Math" w:hAnsi="Cambria Math"/>
+                </w:rPr>
+                <m:t>n</m:t>
+              </m:r>
+            </m:den>
+          </m:f>
+          <m:sSup>
+            <m:sSupPr>
+              <m:ctrlPr>
+                <w:rPr>
+                  <w:rFonts w:ascii="Cambria Math" w:hAnsi="Cambria Math"/>
+                  <w:i/>
+                </w:rPr>
+              </m:ctrlPr>
+            </m:sSupPr>
+            <m:e>
+              <m:d>
+                <m:dPr>
+                  <m:ctrlPr>
+                    <w:rPr>
+                      <w:rFonts w:ascii="Cambria Math" w:hAnsi="Cambria Math"/>
+                      <w:i/>
+                    </w:rPr>
+                  </m:ctrlPr>
+                </m:dPr>
+                <m:e>
+                  <m:r>
+                    <w:rPr>
+                      <w:rFonts w:ascii="Cambria Math" w:hAnsi="Cambria Math"/>
+                    </w:rPr>
+                    <m:t>1+ρ</m:t>
+                  </m:r>
+                </m:e>
+              </m:d>
+            </m:e>
+            <m:sup>
+              <m:r>
+                <w:rPr>
+                  <w:rFonts w:ascii="Cambria Math" w:hAnsi="Cambria Math"/>
+                </w:rPr>
+                <m:t>-4</m:t>
+              </m:r>
+            </m:sup>
+          </m:sSup>
+          <m:sSup>
+            <m:sSupPr>
+              <m:ctrlPr>
+                <w:rPr>
+                  <w:rFonts w:ascii="Cambria Math" w:hAnsi="Cambria Math"/>
+                  <w:i/>
+                </w:rPr>
+              </m:ctrlPr>
+            </m:sSupPr>
+            <m:e>
+              <m:r>
+                <w:rPr>
+                  <w:rFonts w:ascii="Cambria Math" w:hAnsi="Cambria Math"/>
+                </w:rPr>
+                <m:t>σ</m:t>
+              </m:r>
+            </m:e>
+            <m:sup>
+              <m:r>
+                <w:rPr>
+                  <w:rFonts w:ascii="Cambria Math" w:hAnsi="Cambria Math"/>
+                </w:rPr>
+                <m:t>2</m:t>
+              </m:r>
+            </m:sup>
+          </m:sSup>
+          <m:r>
+            <w:rPr>
+              <w:rFonts w:ascii="Cambria Math" w:hAnsi="Cambria Math"/>
+            </w:rPr>
+            <m:t>)</m:t>
+          </m:r>
+          <m:r>
+            <w:rPr>
+              <w:rFonts w:ascii="Cambria Math" w:hAnsi="Cambria Math"/>
+            </w:rPr>
+            <m:t xml:space="preserve"> </m:t>
+          </m:r>
+        </m:oMath>
+      </m:oMathPara>
+    </w:p>
+    <w:p>
+      <w:pPr>
+        <w:rPr>
+          <w:rFonts w:eastAsiaTheme="minorEastAsia"/>
+        </w:rPr>
+      </w:pPr>
+      <m:oMathPara>
+        <m:oMath>
+          <m:sSup>
+            <m:sSupPr>
+              <m:ctrlPr>
+                <w:rPr>
+                  <w:rFonts w:ascii="Cambria Math" w:eastAsiaTheme="minorEastAsia" w:hAnsi="Cambria Math"/>
+                  <w:i/>
+                </w:rPr>
+              </m:ctrlPr>
+            </m:sSupPr>
+            <m:e>
+              <m:d>
+                <m:dPr>
+                  <m:ctrlPr>
+                    <w:rPr>
+                      <w:rFonts w:ascii="Cambria Math" w:eastAsiaTheme="minorEastAsia" w:hAnsi="Cambria Math"/>
+                      <w:i/>
+                    </w:rPr>
+                  </m:ctrlPr>
+                </m:dPr>
+                <m:e>
+                  <m:r>
+                    <w:rPr>
+                      <w:rFonts w:ascii="Cambria Math" w:eastAsiaTheme="minorEastAsia" w:hAnsi="Cambria Math"/>
+                    </w:rPr>
+                    <m:t>1+ρ</m:t>
+                  </m:r>
+                </m:e>
+              </m:d>
+            </m:e>
+            <m:sup>
+              <m:r>
+                <w:rPr>
+                  <w:rFonts w:ascii="Cambria Math" w:eastAsiaTheme="minorEastAsia" w:hAnsi="Cambria Math"/>
+                </w:rPr>
+                <m:t>-1</m:t>
+              </m:r>
+            </m:sup>
+          </m:sSup>
+          <m:r>
+            <w:rPr>
+              <w:rFonts w:ascii="Cambria Math" w:eastAsiaTheme="minorEastAsia" w:hAnsi="Cambria Math"/>
+            </w:rPr>
+            <m:t xml:space="preserve"> </m:t>
+          </m:r>
+          <m:sSup>
+            <m:sSupPr>
+              <m:ctrlPr>
+                <w:rPr>
+                  <w:rFonts w:ascii="Cambria Math" w:hAnsi="Cambria Math"/>
+                  <w:i/>
+                </w:rPr>
+              </m:ctrlPr>
+            </m:sSupPr>
+            <m:e>
+              <m:r>
+                <w:rPr>
+                  <w:rFonts w:ascii="Cambria Math" w:hAnsi="Cambria Math"/>
+                </w:rPr>
+                <m:t>~</m:t>
+              </m:r>
+            </m:e>
+            <m:sup>
+              <m:r>
+                <w:rPr>
+                  <w:rFonts w:ascii="Cambria Math" w:hAnsi="Cambria Math"/>
+                </w:rPr>
+                <m:t>a</m:t>
+              </m:r>
+            </m:sup>
+          </m:sSup>
+          <m:r>
+            <w:rPr>
+              <w:rFonts w:ascii="Cambria Math" w:hAnsi="Cambria Math"/>
+            </w:rPr>
+            <m:t xml:space="preserve"> N</m:t>
+          </m:r>
+          <m:d>
+            <m:dPr>
+              <m:ctrlPr>
+                <w:rPr>
+                  <w:rFonts w:ascii="Cambria Math" w:eastAsiaTheme="minorEastAsia" w:hAnsi="Cambria Math"/>
+                  <w:i/>
+                </w:rPr>
+              </m:ctrlPr>
+            </m:dPr>
+            <m:e>
+              <m:sSup>
+                <m:sSupPr>
+                  <m:ctrlPr>
+                    <w:rPr>
+                      <w:rFonts w:ascii="Cambria Math" w:eastAsiaTheme="minorEastAsia" w:hAnsi="Cambria Math"/>
+                      <w:i/>
+                    </w:rPr>
+                  </m:ctrlPr>
+                </m:sSupPr>
+                <m:e>
+                  <m:d>
+                    <m:dPr>
+                      <m:ctrlPr>
+                        <w:rPr>
+                          <w:rFonts w:ascii="Cambria Math" w:eastAsiaTheme="minorEastAsia" w:hAnsi="Cambria Math"/>
+                          <w:i/>
+                        </w:rPr>
+                      </m:ctrlPr>
+                    </m:dPr>
+                    <m:e>
+                      <m:r>
+                        <w:rPr>
+                          <w:rFonts w:ascii="Cambria Math" w:eastAsiaTheme="minorEastAsia" w:hAnsi="Cambria Math"/>
+                        </w:rPr>
+                        <m:t>1+ρ</m:t>
+                      </m:r>
+                    </m:e>
+                  </m:d>
+                </m:e>
+                <m:sup>
+                  <m:r>
+                    <w:rPr>
+                      <w:rFonts w:ascii="Cambria Math" w:eastAsiaTheme="minorEastAsia" w:hAnsi="Cambria Math"/>
+                    </w:rPr>
+                    <m:t>-1</m:t>
+                  </m:r>
+                </m:sup>
+              </m:sSup>
+              <m:r>
+                <w:rPr>
+                  <w:rFonts w:ascii="Cambria Math" w:hAnsi="Cambria Math"/>
+                </w:rPr>
+                <m:t>,</m:t>
+              </m:r>
+              <m:f>
+                <m:fPr>
+                  <m:ctrlPr>
+                    <w:rPr>
+                      <w:rFonts w:ascii="Cambria Math" w:hAnsi="Cambria Math"/>
+                      <w:i/>
+                    </w:rPr>
+                  </m:ctrlPr>
+                </m:fPr>
+                <m:num>
+                  <m:sSup>
+                    <m:sSupPr>
+                      <m:ctrlPr>
+                        <w:rPr>
+                          <w:rFonts w:ascii="Cambria Math" w:hAnsi="Cambria Math"/>
+                          <w:i/>
+                        </w:rPr>
+                      </m:ctrlPr>
+                    </m:sSupPr>
+                    <m:e>
+                      <m:r>
+                        <w:rPr>
+                          <w:rFonts w:ascii="Cambria Math" w:hAnsi="Cambria Math"/>
+                        </w:rPr>
+                        <m:t>σ</m:t>
+                      </m:r>
+                    </m:e>
+                    <m:sup>
+                      <m:r>
+                        <w:rPr>
+                          <w:rFonts w:ascii="Cambria Math" w:hAnsi="Cambria Math"/>
+                        </w:rPr>
+                        <m:t>2</m:t>
+                      </m:r>
+                    </m:sup>
+                  </m:sSup>
+                </m:num>
+                <m:den>
+                  <m:r>
+                    <w:rPr>
+                      <w:rFonts w:ascii="Cambria Math" w:hAnsi="Cambria Math"/>
+                    </w:rPr>
+                    <m:t>n</m:t>
+                  </m:r>
+                  <m:sSup>
+                    <m:sSupPr>
+                      <m:ctrlPr>
+                        <w:rPr>
+                          <w:rFonts w:ascii="Cambria Math" w:hAnsi="Cambria Math"/>
+                          <w:i/>
+                        </w:rPr>
+                      </m:ctrlPr>
+                    </m:sSupPr>
+                    <m:e>
+                      <m:d>
+                        <m:dPr>
+                          <m:ctrlPr>
+                            <w:rPr>
+                              <w:rFonts w:ascii="Cambria Math" w:hAnsi="Cambria Math"/>
+                              <w:i/>
+                            </w:rPr>
+                          </m:ctrlPr>
+                        </m:dPr>
+                        <m:e>
+                          <m:r>
+                            <w:rPr>
+                              <w:rFonts w:ascii="Cambria Math" w:hAnsi="Cambria Math"/>
+                            </w:rPr>
+                            <m:t>1+ρ</m:t>
+                          </m:r>
+                        </m:e>
+                      </m:d>
+                    </m:e>
+                    <m:sup>
+                      <m:r>
+                        <w:rPr>
+                          <w:rFonts w:ascii="Cambria Math" w:hAnsi="Cambria Math"/>
+                        </w:rPr>
+                        <m:t>4</m:t>
+                      </m:r>
+                    </m:sup>
+                  </m:sSup>
+                </m:den>
+              </m:f>
+            </m:e>
+          </m:d>
+        </m:oMath>
+      </m:oMathPara>
+    </w:p>
+    <w:p>
+      <w:pPr>
+        <w:rPr>
+          <w:rFonts w:eastAsiaTheme="minorEastAsia"/>
+          <w:bCs/>
+        </w:rPr>
+      </w:pPr>
+      <w:r>
+        <w:rPr>
+          <w:rFonts w:eastAsiaTheme="minorEastAsia"/>
+        </w:rPr>
+        <w:t xml:space="preserve">Now we have an expression for the distribution of </w:t>
+      </w:r>
+      <m:oMath>
+        <m:r>
+          <w:rPr>
+            <w:rFonts w:ascii="Cambria Math" w:eastAsiaTheme="minorEastAsia" w:hAnsi="Cambria Math" w:hint="eastAsia"/>
+          </w:rPr>
+          <m:t>ε</m:t>
+        </m:r>
+      </m:oMath>
+      <w:r>
+        <w:rPr>
+          <w:rFonts w:eastAsiaTheme="minorEastAsia"/>
+          <w:bCs/>
+        </w:rPr>
+        <w:t>, we can derive confidence intervals. Specifically:</w:t>
+      </w:r>
+    </w:p>
+    <w:p>
+      <w:pPr>
+        <w:rPr>
+          <w:rFonts w:eastAsiaTheme="minorEastAsia"/>
+        </w:rPr>
+      </w:pPr>
+      <m:oMathPara>
+        <m:oMath>
+          <m:r>
+            <w:rPr>
+              <w:rFonts w:ascii="Cambria Math" w:hAnsi="Cambria Math"/>
+            </w:rPr>
+            <m:t>P</m:t>
+          </m:r>
+          <m:d>
+            <m:dPr>
+              <m:ctrlPr>
+                <w:rPr>
+                  <w:rFonts w:ascii="Cambria Math" w:hAnsi="Cambria Math"/>
+                  <w:i/>
+                </w:rPr>
+              </m:ctrlPr>
+            </m:dPr>
+            <m:e>
+              <m:sSub>
+                <m:sSubPr>
+                  <m:ctrlPr>
+                    <w:rPr>
+                      <w:rFonts w:ascii="Cambria Math" w:hAnsi="Cambria Math"/>
+                      <w:i/>
+                    </w:rPr>
+                  </m:ctrlPr>
+                </m:sSubPr>
+                <m:e>
+                  <m:r>
+                    <w:rPr>
+                      <w:rFonts w:ascii="Cambria Math" w:hAnsi="Cambria Math"/>
+                    </w:rPr>
+                    <m:t>Z</m:t>
+                  </m:r>
+                </m:e>
+                <m:sub>
+                  <m:r>
+                    <w:rPr>
+                      <w:rFonts w:ascii="Cambria Math" w:hAnsi="Cambria Math"/>
+                    </w:rPr>
+                    <m:t>0.025</m:t>
+                  </m:r>
+                </m:sub>
+              </m:sSub>
+              <m:r>
+                <w:rPr>
+                  <w:rFonts w:ascii="Cambria Math" w:hAnsi="Cambria Math"/>
+                </w:rPr>
+                <m:t>≤</m:t>
+              </m:r>
+              <m:f>
+                <m:fPr>
+                  <m:ctrlPr>
+                    <w:rPr>
+                      <w:rFonts w:ascii="Cambria Math" w:hAnsi="Cambria Math"/>
+                      <w:i/>
+                    </w:rPr>
+                  </m:ctrlPr>
+                </m:fPr>
+                <m:num>
+                  <m:r>
+                    <w:rPr>
+                      <w:rFonts w:ascii="Cambria Math" w:hAnsi="Cambria Math"/>
+                    </w:rPr>
+                    <m:t>g</m:t>
+                  </m:r>
+                  <m:d>
+                    <m:dPr>
+                      <m:ctrlPr>
+                        <w:rPr>
+                          <w:rFonts w:ascii="Cambria Math" w:hAnsi="Cambria Math"/>
+                          <w:i/>
+                        </w:rPr>
+                      </m:ctrlPr>
+                    </m:dPr>
+                    <m:e>
+                      <m:acc>
+                        <m:accPr>
+                          <m:ctrlPr>
+                            <w:rPr>
+                              <w:rFonts w:ascii="Cambria Math" w:hAnsi="Cambria Math"/>
+                              <w:i/>
+                            </w:rPr>
+                          </m:ctrlPr>
+                        </m:accPr>
+                        <m:e>
+                          <m:r>
+                            <w:rPr>
+                              <w:rFonts w:ascii="Cambria Math" w:hAnsi="Cambria Math"/>
+                            </w:rPr>
+                            <m:t>θ</m:t>
+                          </m:r>
+                        </m:e>
+                      </m:acc>
+                    </m:e>
+                  </m:d>
+                  <m:r>
+                    <w:rPr>
+                      <w:rFonts w:ascii="Cambria Math" w:hAnsi="Cambria Math"/>
+                    </w:rPr>
+                    <m:t>-g</m:t>
+                  </m:r>
+                  <m:d>
+                    <m:dPr>
+                      <m:ctrlPr>
+                        <w:rPr>
+                          <w:rFonts w:ascii="Cambria Math" w:hAnsi="Cambria Math"/>
+                          <w:i/>
+                        </w:rPr>
+                      </m:ctrlPr>
+                    </m:dPr>
+                    <m:e>
+                      <m:r>
+                        <w:rPr>
+                          <w:rFonts w:ascii="Cambria Math" w:hAnsi="Cambria Math"/>
+                        </w:rPr>
+                        <m:t>θ</m:t>
+                      </m:r>
+                    </m:e>
+                  </m:d>
+                </m:num>
+                <m:den>
+                  <m:sSub>
+                    <m:sSubPr>
+                      <m:ctrlPr>
+                        <w:rPr>
+                          <w:rFonts w:ascii="Cambria Math" w:hAnsi="Cambria Math"/>
+                          <w:i/>
+                        </w:rPr>
+                      </m:ctrlPr>
+                    </m:sSubPr>
+                    <m:e>
+                      <m:r>
+                        <w:rPr>
+                          <w:rFonts w:ascii="Cambria Math" w:hAnsi="Cambria Math"/>
+                        </w:rPr>
+                        <m:t>σ</m:t>
+                      </m:r>
+                    </m:e>
+                    <m:sub>
+                      <m:r>
+                        <w:rPr>
+                          <w:rFonts w:ascii="Cambria Math" w:hAnsi="Cambria Math"/>
+                        </w:rPr>
+                        <m:t>θ</m:t>
+                      </m:r>
+                    </m:sub>
+                  </m:sSub>
+                </m:den>
+              </m:f>
+              <m:r>
+                <w:rPr>
+                  <w:rFonts w:ascii="Cambria Math" w:hAnsi="Cambria Math"/>
+                </w:rPr>
+                <m:t>≤</m:t>
+              </m:r>
+              <m:sSub>
+                <m:sSubPr>
+                  <m:ctrlPr>
+                    <w:rPr>
+                      <w:rFonts w:ascii="Cambria Math" w:hAnsi="Cambria Math"/>
+                      <w:i/>
+                    </w:rPr>
+                  </m:ctrlPr>
+                </m:sSubPr>
+                <m:e>
+                  <m:r>
+                    <w:rPr>
+                      <w:rFonts w:ascii="Cambria Math" w:hAnsi="Cambria Math"/>
+                    </w:rPr>
+                    <m:t>Z</m:t>
+                  </m:r>
+                </m:e>
+                <m:sub>
+                  <m:r>
+                    <w:rPr>
+                      <w:rFonts w:ascii="Cambria Math" w:hAnsi="Cambria Math"/>
+                    </w:rPr>
+                    <m:t>0.975</m:t>
+                  </m:r>
+                </m:sub>
+              </m:sSub>
+            </m:e>
+          </m:d>
+          <m:r>
+            <w:rPr>
+              <w:rFonts w:ascii="Cambria Math" w:hAnsi="Cambria Math"/>
+            </w:rPr>
+            <m:t>=0.95</m:t>
+          </m:r>
+        </m:oMath>
+      </m:oMathPara>
+    </w:p>
+    <w:p>
+      <w:pPr>
+        <w:rPr>
+          <w:rFonts w:eastAsiaTheme="minorEastAsia"/>
+        </w:rPr>
+      </w:pPr>
+      <w:r>
+        <w:rPr>
+          <w:rFonts w:eastAsiaTheme="minorEastAsia"/>
+        </w:rPr>
+        <w:t xml:space="preserve">By symmetry of normal means around zero, if </w:t>
+      </w:r>
+      <m:oMath>
+        <m:sSub>
+          <m:sSubPr>
+            <m:ctrlPr>
+              <w:rPr>
+                <w:rFonts w:ascii="Cambria Math" w:eastAsiaTheme="minorEastAsia" w:hAnsi="Cambria Math"/>
+                <w:i/>
+              </w:rPr>
+            </m:ctrlPr>
+          </m:sSubPr>
+          <m:e>
+            <m:r>
+              <w:rPr>
+                <w:rFonts w:ascii="Cambria Math" w:eastAsiaTheme="minorEastAsia" w:hAnsi="Cambria Math"/>
+              </w:rPr>
+              <m:t>Z</m:t>
+            </m:r>
+          </m:e>
+          <m:sub>
+            <m:r>
+              <w:rPr>
+                <w:rFonts w:ascii="Cambria Math" w:eastAsiaTheme="minorEastAsia" w:hAnsi="Cambria Math"/>
+              </w:rPr>
+              <m:t>0.975</m:t>
+            </m:r>
+          </m:sub>
+        </m:sSub>
+        <m:r>
+          <w:rPr>
+            <w:rFonts w:ascii="Cambria Math" w:eastAsiaTheme="minorEastAsia" w:hAnsi="Cambria Math"/>
+          </w:rPr>
+          <m:t>≡Z</m:t>
+        </m:r>
+      </m:oMath>
+      <w:r>
+        <w:rPr>
+          <w:rFonts w:eastAsiaTheme="minorEastAsia"/>
+        </w:rPr>
+        <w:t xml:space="preserve"> then </w:t>
+      </w:r>
+      <m:oMath>
+        <m:sSub>
+          <m:sSubPr>
+            <m:ctrlPr>
+              <w:rPr>
+                <w:rFonts w:ascii="Cambria Math" w:eastAsiaTheme="minorEastAsia" w:hAnsi="Cambria Math"/>
+                <w:i/>
+              </w:rPr>
+            </m:ctrlPr>
+          </m:sSubPr>
+          <m:e>
+            <m:r>
+              <w:rPr>
+                <w:rFonts w:ascii="Cambria Math" w:eastAsiaTheme="minorEastAsia" w:hAnsi="Cambria Math"/>
+              </w:rPr>
+              <m:t>Z</m:t>
+            </m:r>
+          </m:e>
+          <m:sub>
+            <m:r>
+              <w:rPr>
+                <w:rFonts w:ascii="Cambria Math" w:eastAsiaTheme="minorEastAsia" w:hAnsi="Cambria Math"/>
+              </w:rPr>
+              <m:t>0.025</m:t>
+            </m:r>
+          </m:sub>
+        </m:sSub>
+        <m:r>
+          <w:rPr>
+            <w:rFonts w:ascii="Cambria Math" w:eastAsiaTheme="minorEastAsia" w:hAnsi="Cambria Math"/>
+          </w:rPr>
+          <m:t>≡-Z</m:t>
+        </m:r>
+      </m:oMath>
+      <w:r>
+        <w:rPr>
+          <w:rFonts w:eastAsiaTheme="minorEastAsia"/>
+        </w:rPr>
+        <w:t>.</w:t>
+      </w:r>
+    </w:p>
+    <w:p>
+      <w:pPr>
+        <w:rPr>
+          <w:rFonts w:eastAsiaTheme="minorEastAsia"/>
+        </w:rPr>
+      </w:pPr>
+      <m:oMathPara>
+        <m:oMath>
+          <m:r>
+            <w:rPr>
+              <w:rFonts w:ascii="Cambria Math" w:eastAsiaTheme="minorEastAsia" w:hAnsi="Cambria Math"/>
+            </w:rPr>
+            <m:t>-Z≤</m:t>
+          </m:r>
+          <m:f>
+            <m:fPr>
+              <m:ctrlPr>
+                <w:rPr>
+                  <w:rFonts w:ascii="Cambria Math" w:eastAsiaTheme="minorEastAsia" w:hAnsi="Cambria Math"/>
+                  <w:i/>
+                </w:rPr>
+              </m:ctrlPr>
+            </m:fPr>
+            <m:num>
+              <m:r>
+                <w:rPr>
+                  <w:rFonts w:ascii="Cambria Math" w:hAnsi="Cambria Math"/>
+                </w:rPr>
+                <m:t>g</m:t>
+              </m:r>
+              <m:d>
+                <m:dPr>
+                  <m:ctrlPr>
+                    <w:rPr>
+                      <w:rFonts w:ascii="Cambria Math" w:hAnsi="Cambria Math"/>
+                      <w:i/>
+                    </w:rPr>
+                  </m:ctrlPr>
+                </m:dPr>
+                <m:e>
+                  <m:acc>
+                    <m:accPr>
+                      <m:ctrlPr>
+                        <w:rPr>
+                          <w:rFonts w:ascii="Cambria Math" w:hAnsi="Cambria Math"/>
+                          <w:i/>
+                        </w:rPr>
+                      </m:ctrlPr>
+                    </m:accPr>
+                    <m:e>
+                      <m:r>
+                        <w:rPr>
+                          <w:rFonts w:ascii="Cambria Math" w:hAnsi="Cambria Math"/>
+                        </w:rPr>
+                        <m:t>θ</m:t>
+                      </m:r>
+                    </m:e>
+                  </m:acc>
+                </m:e>
+              </m:d>
+              <m:r>
+                <w:rPr>
+                  <w:rFonts w:ascii="Cambria Math" w:hAnsi="Cambria Math"/>
+                </w:rPr>
+                <m:t>-g</m:t>
+              </m:r>
+              <m:d>
+                <m:dPr>
+                  <m:ctrlPr>
+                    <w:rPr>
+                      <w:rFonts w:ascii="Cambria Math" w:hAnsi="Cambria Math"/>
+                      <w:i/>
+                    </w:rPr>
+                  </m:ctrlPr>
+                </m:dPr>
+                <m:e>
+                  <m:r>
+                    <w:rPr>
+                      <w:rFonts w:ascii="Cambria Math" w:hAnsi="Cambria Math"/>
+                    </w:rPr>
+                    <m:t>θ</m:t>
+                  </m:r>
+                </m:e>
+              </m:d>
+            </m:num>
+            <m:den>
+              <m:sSub>
+                <m:sSubPr>
+                  <m:ctrlPr>
+                    <w:rPr>
+                      <w:rFonts w:ascii="Cambria Math" w:eastAsiaTheme="minorEastAsia" w:hAnsi="Cambria Math"/>
+                      <w:i/>
+                    </w:rPr>
+                  </m:ctrlPr>
+                </m:sSubPr>
+                <m:e>
+                  <m:r>
+                    <w:rPr>
+                      <w:rFonts w:ascii="Cambria Math" w:eastAsiaTheme="minorEastAsia" w:hAnsi="Cambria Math"/>
+                    </w:rPr>
+                    <m:t>σ</m:t>
+                  </m:r>
+                </m:e>
+                <m:sub>
+                  <m:r>
+                    <w:rPr>
+                      <w:rFonts w:ascii="Cambria Math" w:eastAsiaTheme="minorEastAsia" w:hAnsi="Cambria Math"/>
+                    </w:rPr>
+                    <m:t>θ</m:t>
+                  </m:r>
+                </m:sub>
+              </m:sSub>
+            </m:den>
+          </m:f>
+          <m:r>
+            <w:rPr>
+              <w:rFonts w:ascii="Cambria Math" w:eastAsiaTheme="minorEastAsia" w:hAnsi="Cambria Math"/>
+            </w:rPr>
+            <m:t>≤Z</m:t>
+          </m:r>
+        </m:oMath>
+      </m:oMathPara>
+    </w:p>
+    <w:p/>
     <w:sectPr>
       <w:headerReference w:type="even" r:id="rId7"/>
       <w:headerReference w:type="default" r:id="rId8"/>

</xml_diff>

<commit_message>
Completed ECOM3 assignment 2
</commit_message>
<xml_diff>
--- a/2025/S1/ECOM90013/Assignment 2/Assignment 2 submission.docx
+++ b/2025/S1/ECOM90013/Assignment 2/Assignment 2 submission.docx
@@ -388,13 +388,65 @@
       <w:r>
         <w:t xml:space="preserve">An estimator can be shown to be unbiased if </w:t>
       </w:r>
-      <w:proofErr w:type="gramStart"/>
-      <w:r>
-        <w:t>it’s</w:t>
-      </w:r>
-      <w:proofErr w:type="gramEnd"/>
-      <w:r>
-        <w:t xml:space="preserve"> expectation is equal to the true parameter value. By definition:</w:t>
+      <w:r>
+        <w:t>its</w:t>
+      </w:r>
+      <w:r>
+        <w:t xml:space="preserve"> expectation is equal to the true parameter value. </w:t>
+      </w:r>
+      <w:r>
+        <w:t>Given the distribution:</w:t>
+      </w:r>
+    </w:p>
+    <w:p>
+      <w:pPr>
+        <w:rPr>
+          <w:rFonts w:eastAsiaTheme="minorEastAsia"/>
+        </w:rPr>
+      </w:pPr>
+      <m:oMathPara>
+        <m:oMath>
+          <m:sSub>
+            <m:sSubPr>
+              <m:ctrlPr>
+                <w:rPr>
+                  <w:rFonts w:ascii="Cambria Math" w:hAnsi="Cambria Math"/>
+                  <w:i/>
+                </w:rPr>
+              </m:ctrlPr>
+            </m:sSubPr>
+            <m:e>
+              <m:r>
+                <w:rPr>
+                  <w:rFonts w:ascii="Cambria Math" w:hAnsi="Cambria Math"/>
+                </w:rPr>
+                <m:t>Y</m:t>
+              </m:r>
+            </m:e>
+            <m:sub>
+              <m:r>
+                <w:rPr>
+                  <w:rFonts w:ascii="Cambria Math" w:hAnsi="Cambria Math"/>
+                </w:rPr>
+                <m:t>1</m:t>
+              </m:r>
+            </m:sub>
+          </m:sSub>
+          <m:r>
+            <w:rPr>
+              <w:rFonts w:ascii="Cambria Math" w:hAnsi="Cambria Math"/>
+            </w:rPr>
+            <m:t xml:space="preserve"> ~ N(μ,1)</m:t>
+          </m:r>
+        </m:oMath>
+      </m:oMathPara>
+    </w:p>
+    <w:p>
+      <w:r>
+        <w:rPr>
+          <w:rFonts w:eastAsiaTheme="minorEastAsia"/>
+        </w:rPr>
+        <w:t>By definition:</w:t>
       </w:r>
     </w:p>
     <w:p>
@@ -470,7 +522,7 @@
         <w:rPr>
           <w:rFonts w:eastAsiaTheme="minorEastAsia"/>
         </w:rPr>
-        <w:t xml:space="preserve">Therefore, </w:t>
+        <w:t xml:space="preserve">Hence, </w:t>
       </w:r>
       <m:oMath>
         <m:sSub>
@@ -910,13 +962,7 @@
             <w:rPr>
               <w:rFonts w:ascii="Cambria Math" w:hAnsi="Cambria Math"/>
             </w:rPr>
-            <m:t>≈</m:t>
-          </m:r>
-          <m:r>
-            <w:rPr>
-              <w:rFonts w:ascii="Cambria Math" w:hAnsi="Cambria Math"/>
-            </w:rPr>
-            <m:t xml:space="preserve">0.841,      </m:t>
+            <m:t xml:space="preserve">≈0.841,      </m:t>
           </m:r>
           <m:func>
             <m:funcPr>
@@ -953,19 +999,7 @@
                     <w:rPr>
                       <w:rFonts w:ascii="Cambria Math" w:hAnsi="Cambria Math"/>
                     </w:rPr>
-                    <m:t xml:space="preserve">Z≤ </m:t>
-                  </m:r>
-                  <m:r>
-                    <w:rPr>
-                      <w:rFonts w:ascii="Cambria Math" w:hAnsi="Cambria Math"/>
-                    </w:rPr>
-                    <m:t>-</m:t>
-                  </m:r>
-                  <m:r>
-                    <w:rPr>
-                      <w:rFonts w:ascii="Cambria Math" w:hAnsi="Cambria Math"/>
-                    </w:rPr>
-                    <m:t>1</m:t>
+                    <m:t>Z≤ -1</m:t>
                   </m:r>
                 </m:e>
               </m:d>
@@ -973,19 +1007,7 @@
                 <w:rPr>
                   <w:rFonts w:ascii="Cambria Math" w:hAnsi="Cambria Math"/>
                 </w:rPr>
-                <m:t xml:space="preserve"> </m:t>
-              </m:r>
-              <m:r>
-                <w:rPr>
-                  <w:rFonts w:ascii="Cambria Math" w:hAnsi="Cambria Math"/>
-                </w:rPr>
-                <m:t>≈</m:t>
-              </m:r>
-              <m:r>
-                <w:rPr>
-                  <w:rFonts w:ascii="Cambria Math" w:hAnsi="Cambria Math"/>
-                </w:rPr>
-                <m:t>0.159</m:t>
+                <m:t xml:space="preserve"> ≈0.159</m:t>
               </m:r>
             </m:e>
           </m:func>
@@ -1414,6 +1436,7 @@
           <w:rPr>
             <w:rFonts w:ascii="Cambria Math" w:eastAsiaTheme="minorEastAsia" w:hAnsi="Cambria Math"/>
           </w:rPr>
+          <w:lastRenderedPageBreak/>
           <m:t>μ</m:t>
         </m:r>
       </m:oMath>
@@ -1473,14 +1496,7 @@
         <w:rPr>
           <w:rFonts w:eastAsiaTheme="minorEastAsia"/>
         </w:rPr>
-        <w:t xml:space="preserve">as the number of observations approaches infinity </w:t>
-      </w:r>
-      <w:r>
-        <w:rPr>
-          <w:rFonts w:eastAsiaTheme="minorEastAsia"/>
-        </w:rPr>
-        <w:lastRenderedPageBreak/>
-        <w:t xml:space="preserve">because </w:t>
+        <w:t xml:space="preserve">as the number of observations approaches infinity because </w:t>
       </w:r>
       <w:proofErr w:type="gramStart"/>
       <w:r>
@@ -1703,16 +1719,7 @@
                     <w:rPr>
                       <w:rFonts w:ascii="Cambria Math" w:hAnsi="Cambria Math"/>
                     </w:rPr>
-                    <m:t>p</m:t>
-                  </m:r>
-                  <m:r>
-                    <m:rPr>
-                      <m:sty m:val="p"/>
-                    </m:rPr>
-                    <w:rPr>
-                      <w:rFonts w:ascii="Cambria Math" w:hAnsi="Cambria Math"/>
-                    </w:rPr>
-                    <m:t>lim</m:t>
+                    <m:t>plim</m:t>
                   </m:r>
                 </m:e>
                 <m:lim>
@@ -1720,19 +1727,7 @@
                     <w:rPr>
                       <w:rFonts w:ascii="Cambria Math" w:hAnsi="Cambria Math"/>
                     </w:rPr>
-                    <m:t xml:space="preserve">n→ </m:t>
-                  </m:r>
-                  <m:r>
-                    <w:rPr>
-                      <w:rFonts w:ascii="Cambria Math" w:hAnsi="Cambria Math"/>
-                    </w:rPr>
-                    <m:t>∞</m:t>
-                  </m:r>
-                  <m:r>
-                    <w:rPr>
-                      <w:rFonts w:ascii="Cambria Math" w:hAnsi="Cambria Math"/>
-                    </w:rPr>
-                    <m:t>​</m:t>
+                    <m:t>n→ ∞​</m:t>
                   </m:r>
                 </m:lim>
               </m:limLow>
@@ -1818,16 +1813,7 @@
                 <w:rPr>
                   <w:rFonts w:ascii="Cambria Math" w:hAnsi="Cambria Math"/>
                 </w:rPr>
-                <m:t>p</m:t>
-              </m:r>
-              <m:r>
-                <m:rPr>
-                  <m:sty m:val="p"/>
-                </m:rPr>
-                <w:rPr>
-                  <w:rFonts w:ascii="Cambria Math" w:hAnsi="Cambria Math"/>
-                </w:rPr>
-                <m:t>lim</m:t>
+                <m:t>plim</m:t>
               </m:r>
             </m:e>
             <m:lim>
@@ -1835,19 +1821,7 @@
                 <w:rPr>
                   <w:rFonts w:ascii="Cambria Math" w:hAnsi="Cambria Math"/>
                 </w:rPr>
-                <m:t xml:space="preserve">n→ </m:t>
-              </m:r>
-              <m:r>
-                <w:rPr>
-                  <w:rFonts w:ascii="Cambria Math" w:hAnsi="Cambria Math"/>
-                </w:rPr>
-                <m:t>∞</m:t>
-              </m:r>
-              <m:r>
-                <w:rPr>
-                  <w:rFonts w:ascii="Cambria Math" w:hAnsi="Cambria Math"/>
-                </w:rPr>
-                <m:t>​</m:t>
+                <m:t>n→ ∞​</m:t>
               </m:r>
             </m:lim>
           </m:limLow>
@@ -3414,6 +3388,7 @@
           <w:rPr>
             <w:rFonts w:ascii="Cambria Math" w:eastAsiaTheme="minorEastAsia" w:hAnsi="Cambria Math"/>
           </w:rPr>
+          <w:lastRenderedPageBreak/>
           <m:t>ρ</m:t>
         </m:r>
       </m:oMath>
@@ -3583,7 +3558,6 @@
           <w:b/>
           <w:bCs/>
         </w:rPr>
-        <w:lastRenderedPageBreak/>
         <w:t xml:space="preserve"> (4 marks) If </w:t>
       </w:r>
       <m:oMath>
@@ -4745,13 +4719,7 @@
             <w:rPr>
               <w:rFonts w:ascii="Cambria Math" w:hAnsi="Cambria Math"/>
             </w:rPr>
-            <m:t>)</m:t>
-          </m:r>
-          <m:r>
-            <w:rPr>
-              <w:rFonts w:ascii="Cambria Math" w:hAnsi="Cambria Math"/>
-            </w:rPr>
-            <m:t xml:space="preserve"> </m:t>
+            <m:t xml:space="preserve">) </m:t>
           </m:r>
         </m:oMath>
       </m:oMathPara>
@@ -4835,8 +4803,26 @@
                   <w:rPr>
                     <w:rFonts w:ascii="Cambria Math" w:eastAsiaTheme="minorEastAsia" w:hAnsi="Cambria Math"/>
                   </w:rPr>
-                  <m:t>1+ρ</m:t>
+                  <m:t>1+</m:t>
                 </m:r>
+                <m:acc>
+                  <m:accPr>
+                    <m:ctrlPr>
+                      <w:rPr>
+                        <w:rFonts w:ascii="Cambria Math" w:eastAsiaTheme="minorEastAsia" w:hAnsi="Cambria Math"/>
+                        <w:i/>
+                      </w:rPr>
+                    </m:ctrlPr>
+                  </m:accPr>
+                  <m:e>
+                    <m:r>
+                      <w:rPr>
+                        <w:rFonts w:ascii="Cambria Math" w:eastAsiaTheme="minorEastAsia" w:hAnsi="Cambria Math"/>
+                      </w:rPr>
+                      <m:t>ρ</m:t>
+                    </m:r>
+                  </m:e>
+                </m:acc>
               </m:e>
             </m:d>
           </m:e>
@@ -4985,8 +4971,26 @@
                     <w:rPr>
                       <w:rFonts w:ascii="Cambria Math" w:eastAsiaTheme="minorEastAsia" w:hAnsi="Cambria Math"/>
                     </w:rPr>
-                    <m:t>1+ρ</m:t>
+                    <m:t>1+</m:t>
                   </m:r>
+                  <m:acc>
+                    <m:accPr>
+                      <m:ctrlPr>
+                        <w:rPr>
+                          <w:rFonts w:ascii="Cambria Math" w:eastAsiaTheme="minorEastAsia" w:hAnsi="Cambria Math"/>
+                          <w:i/>
+                        </w:rPr>
+                      </m:ctrlPr>
+                    </m:accPr>
+                    <m:e>
+                      <m:r>
+                        <w:rPr>
+                          <w:rFonts w:ascii="Cambria Math" w:eastAsiaTheme="minorEastAsia" w:hAnsi="Cambria Math"/>
+                        </w:rPr>
+                        <m:t>ρ</m:t>
+                      </m:r>
+                    </m:e>
+                  </m:acc>
                 </m:e>
               </m:d>
             </m:e>
@@ -5035,13 +5039,7 @@
             <w:rPr>
               <w:rFonts w:ascii="Cambria Math" w:hAnsi="Cambria Math"/>
             </w:rPr>
-            <m:t xml:space="preserve"> </m:t>
-          </m:r>
-          <m:r>
-            <w:rPr>
-              <w:rFonts w:ascii="Cambria Math" w:hAnsi="Cambria Math"/>
-            </w:rPr>
-            <m:t>N(</m:t>
+            <m:t xml:space="preserve"> N(</m:t>
           </m:r>
           <m:sSup>
             <m:sSupPr>
@@ -5181,13 +5179,7 @@
             <w:rPr>
               <w:rFonts w:ascii="Cambria Math" w:hAnsi="Cambria Math"/>
             </w:rPr>
-            <m:t>)</m:t>
-          </m:r>
-          <m:r>
-            <w:rPr>
-              <w:rFonts w:ascii="Cambria Math" w:hAnsi="Cambria Math"/>
-            </w:rPr>
-            <m:t xml:space="preserve"> </m:t>
+            <m:t xml:space="preserve">) </m:t>
           </m:r>
         </m:oMath>
       </m:oMathPara>
@@ -5224,8 +5216,26 @@
                     <w:rPr>
                       <w:rFonts w:ascii="Cambria Math" w:eastAsiaTheme="minorEastAsia" w:hAnsi="Cambria Math"/>
                     </w:rPr>
-                    <m:t>1+ρ</m:t>
+                    <m:t>1+</m:t>
                   </m:r>
+                  <m:acc>
+                    <m:accPr>
+                      <m:ctrlPr>
+                        <w:rPr>
+                          <w:rFonts w:ascii="Cambria Math" w:eastAsiaTheme="minorEastAsia" w:hAnsi="Cambria Math"/>
+                          <w:i/>
+                        </w:rPr>
+                      </m:ctrlPr>
+                    </m:accPr>
+                    <m:e>
+                      <m:r>
+                        <w:rPr>
+                          <w:rFonts w:ascii="Cambria Math" w:eastAsiaTheme="minorEastAsia" w:hAnsi="Cambria Math"/>
+                        </w:rPr>
+                        <m:t>ρ</m:t>
+                      </m:r>
+                    </m:e>
+                  </m:acc>
                 </m:e>
               </m:d>
             </m:e>
@@ -5340,15 +5350,15 @@
                   </m:ctrlPr>
                 </m:fPr>
                 <m:num>
-                  <m:sSup>
-                    <m:sSupPr>
+                  <m:sSubSup>
+                    <m:sSubSupPr>
                       <m:ctrlPr>
                         <w:rPr>
                           <w:rFonts w:ascii="Cambria Math" w:hAnsi="Cambria Math"/>
                           <w:i/>
                         </w:rPr>
                       </m:ctrlPr>
-                    </m:sSupPr>
+                    </m:sSubSupPr>
                     <m:e>
                       <m:r>
                         <w:rPr>
@@ -5357,6 +5367,14 @@
                         <m:t>σ</m:t>
                       </m:r>
                     </m:e>
+                    <m:sub>
+                      <m:r>
+                        <w:rPr>
+                          <w:rFonts w:ascii="Cambria Math" w:hAnsi="Cambria Math"/>
+                        </w:rPr>
+                        <m:t>ρ</m:t>
+                      </m:r>
+                    </m:sub>
                     <m:sup>
                       <m:r>
                         <w:rPr>
@@ -5365,7 +5383,7 @@
                         <m:t>2</m:t>
                       </m:r>
                     </m:sup>
-                  </m:sSup>
+                  </m:sSubSup>
                 </m:num>
                 <m:den>
                   <m:r>
@@ -5445,7 +5463,21 @@
           <w:rFonts w:eastAsiaTheme="minorEastAsia"/>
           <w:bCs/>
         </w:rPr>
-        <w:t>, we can derive confidence intervals. Specifically:</w:t>
+        <w:t>, we can derive confidence intervals.</w:t>
+      </w:r>
+      <w:r>
+        <w:rPr>
+          <w:rFonts w:eastAsiaTheme="minorEastAsia"/>
+          <w:bCs/>
+        </w:rPr>
+        <w:t xml:space="preserve"> </w:t>
+      </w:r>
+      <w:r>
+        <w:rPr>
+          <w:rFonts w:eastAsiaTheme="minorEastAsia"/>
+          <w:bCs/>
+        </w:rPr>
+        <w:t>Specifically:</w:t>
       </w:r>
     </w:p>
     <w:p>
@@ -5826,32 +5858,284 @@
               </m:d>
             </m:num>
             <m:den>
-              <m:sSub>
-                <m:sSubPr>
+              <m:r>
+                <w:rPr>
+                  <w:rFonts w:ascii="Cambria Math" w:eastAsiaTheme="minorEastAsia" w:hAnsi="Cambria Math"/>
+                </w:rPr>
+                <m:t>sd(</m:t>
+              </m:r>
+              <m:acc>
+                <m:accPr>
+                  <m:ctrlPr>
+                    <w:rPr>
+                      <w:rFonts w:ascii="Cambria Math" w:hAnsi="Cambria Math"/>
+                      <w:i/>
+                    </w:rPr>
+                  </m:ctrlPr>
+                </m:accPr>
+                <m:e>
+                  <m:r>
+                    <w:rPr>
+                      <w:rFonts w:ascii="Cambria Math" w:hAnsi="Cambria Math"/>
+                    </w:rPr>
+                    <m:t>θ</m:t>
+                  </m:r>
+                </m:e>
+              </m:acc>
+              <m:r>
+                <w:rPr>
+                  <w:rFonts w:ascii="Cambria Math" w:hAnsi="Cambria Math"/>
+                </w:rPr>
+                <m:t>)</m:t>
+              </m:r>
+            </m:den>
+          </m:f>
+          <m:r>
+            <w:rPr>
+              <w:rFonts w:ascii="Cambria Math" w:eastAsiaTheme="minorEastAsia" w:hAnsi="Cambria Math"/>
+            </w:rPr>
+            <m:t>≤Z</m:t>
+          </m:r>
+        </m:oMath>
+      </m:oMathPara>
+    </w:p>
+    <w:p>
+      <w:pPr>
+        <w:rPr>
+          <w:rFonts w:eastAsiaTheme="minorEastAsia"/>
+        </w:rPr>
+      </w:pPr>
+      <w:r>
+        <w:rPr>
+          <w:rFonts w:eastAsiaTheme="minorEastAsia"/>
+        </w:rPr>
+        <w:t>Now, substituting in the relevant terms:</w:t>
+      </w:r>
+    </w:p>
+    <w:p>
+      <w:pPr>
+        <w:rPr>
+          <w:rFonts w:eastAsiaTheme="minorEastAsia"/>
+        </w:rPr>
+      </w:pPr>
+      <m:oMathPara>
+        <m:oMath>
+          <m:r>
+            <w:rPr>
+              <w:rFonts w:ascii="Cambria Math" w:eastAsiaTheme="minorEastAsia" w:hAnsi="Cambria Math"/>
+            </w:rPr>
+            <m:t>-Z≤</m:t>
+          </m:r>
+          <m:f>
+            <m:fPr>
+              <m:ctrlPr>
+                <w:rPr>
+                  <w:rFonts w:ascii="Cambria Math" w:eastAsiaTheme="minorEastAsia" w:hAnsi="Cambria Math"/>
+                  <w:i/>
+                </w:rPr>
+              </m:ctrlPr>
+            </m:fPr>
+            <m:num>
+              <m:sSup>
+                <m:sSupPr>
                   <m:ctrlPr>
                     <w:rPr>
                       <w:rFonts w:ascii="Cambria Math" w:eastAsiaTheme="minorEastAsia" w:hAnsi="Cambria Math"/>
                       <w:i/>
                     </w:rPr>
                   </m:ctrlPr>
-                </m:sSubPr>
+                </m:sSupPr>
                 <m:e>
+                  <m:d>
+                    <m:dPr>
+                      <m:ctrlPr>
+                        <w:rPr>
+                          <w:rFonts w:ascii="Cambria Math" w:eastAsiaTheme="minorEastAsia" w:hAnsi="Cambria Math"/>
+                          <w:i/>
+                        </w:rPr>
+                      </m:ctrlPr>
+                    </m:dPr>
+                    <m:e>
+                      <m:r>
+                        <w:rPr>
+                          <w:rFonts w:ascii="Cambria Math" w:eastAsiaTheme="minorEastAsia" w:hAnsi="Cambria Math"/>
+                        </w:rPr>
+                        <m:t>1+</m:t>
+                      </m:r>
+                      <m:acc>
+                        <m:accPr>
+                          <m:ctrlPr>
+                            <w:rPr>
+                              <w:rFonts w:ascii="Cambria Math" w:eastAsiaTheme="minorEastAsia" w:hAnsi="Cambria Math"/>
+                              <w:i/>
+                            </w:rPr>
+                          </m:ctrlPr>
+                        </m:accPr>
+                        <m:e>
+                          <m:r>
+                            <w:rPr>
+                              <w:rFonts w:ascii="Cambria Math" w:eastAsiaTheme="minorEastAsia" w:hAnsi="Cambria Math"/>
+                            </w:rPr>
+                            <m:t>ρ</m:t>
+                          </m:r>
+                        </m:e>
+                      </m:acc>
+                    </m:e>
+                  </m:d>
+                </m:e>
+                <m:sup>
                   <m:r>
                     <w:rPr>
                       <w:rFonts w:ascii="Cambria Math" w:eastAsiaTheme="minorEastAsia" w:hAnsi="Cambria Math"/>
                     </w:rPr>
-                    <m:t>σ</m:t>
+                    <m:t>-1</m:t>
                   </m:r>
+                </m:sup>
+              </m:sSup>
+              <m:r>
+                <w:rPr>
+                  <w:rFonts w:ascii="Cambria Math" w:hAnsi="Cambria Math"/>
+                </w:rPr>
+                <m:t>-</m:t>
+              </m:r>
+              <m:sSup>
+                <m:sSupPr>
+                  <m:ctrlPr>
+                    <w:rPr>
+                      <w:rFonts w:ascii="Cambria Math" w:eastAsiaTheme="minorEastAsia" w:hAnsi="Cambria Math"/>
+                      <w:i/>
+                    </w:rPr>
+                  </m:ctrlPr>
+                </m:sSupPr>
+                <m:e>
+                  <m:d>
+                    <m:dPr>
+                      <m:ctrlPr>
+                        <w:rPr>
+                          <w:rFonts w:ascii="Cambria Math" w:eastAsiaTheme="minorEastAsia" w:hAnsi="Cambria Math"/>
+                          <w:i/>
+                        </w:rPr>
+                      </m:ctrlPr>
+                    </m:dPr>
+                    <m:e>
+                      <m:r>
+                        <w:rPr>
+                          <w:rFonts w:ascii="Cambria Math" w:eastAsiaTheme="minorEastAsia" w:hAnsi="Cambria Math"/>
+                        </w:rPr>
+                        <m:t>1+ρ</m:t>
+                      </m:r>
+                    </m:e>
+                  </m:d>
                 </m:e>
-                <m:sub>
+                <m:sup>
                   <m:r>
                     <w:rPr>
                       <w:rFonts w:ascii="Cambria Math" w:eastAsiaTheme="minorEastAsia" w:hAnsi="Cambria Math"/>
                     </w:rPr>
-                    <m:t>θ</m:t>
+                    <m:t>-1</m:t>
                   </m:r>
-                </m:sub>
-              </m:sSub>
+                </m:sup>
+              </m:sSup>
+            </m:num>
+            <m:den>
+              <m:f>
+                <m:fPr>
+                  <m:ctrlPr>
+                    <w:rPr>
+                      <w:rFonts w:ascii="Cambria Math" w:hAnsi="Cambria Math"/>
+                      <w:i/>
+                    </w:rPr>
+                  </m:ctrlPr>
+                </m:fPr>
+                <m:num>
+                  <m:sSub>
+                    <m:sSubPr>
+                      <m:ctrlPr>
+                        <w:rPr>
+                          <w:rFonts w:ascii="Cambria Math" w:hAnsi="Cambria Math"/>
+                          <w:i/>
+                        </w:rPr>
+                      </m:ctrlPr>
+                    </m:sSubPr>
+                    <m:e>
+                      <m:r>
+                        <w:rPr>
+                          <w:rFonts w:ascii="Cambria Math" w:hAnsi="Cambria Math"/>
+                        </w:rPr>
+                        <m:t>σ</m:t>
+                      </m:r>
+                    </m:e>
+                    <m:sub>
+                      <m:r>
+                        <w:rPr>
+                          <w:rFonts w:ascii="Cambria Math" w:hAnsi="Cambria Math"/>
+                        </w:rPr>
+                        <m:t>ρ</m:t>
+                      </m:r>
+                    </m:sub>
+                  </m:sSub>
+                </m:num>
+                <m:den>
+                  <m:rad>
+                    <m:radPr>
+                      <m:degHide m:val="1"/>
+                      <m:ctrlPr>
+                        <w:rPr>
+                          <w:rFonts w:ascii="Cambria Math" w:hAnsi="Cambria Math"/>
+                          <w:i/>
+                        </w:rPr>
+                      </m:ctrlPr>
+                    </m:radPr>
+                    <m:deg/>
+                    <m:e>
+                      <m:r>
+                        <w:rPr>
+                          <w:rFonts w:ascii="Cambria Math" w:hAnsi="Cambria Math"/>
+                        </w:rPr>
+                        <m:t>n</m:t>
+                      </m:r>
+                    </m:e>
+                  </m:rad>
+                  <m:sSup>
+                    <m:sSupPr>
+                      <m:ctrlPr>
+                        <w:rPr>
+                          <w:rFonts w:ascii="Cambria Math" w:hAnsi="Cambria Math"/>
+                          <w:i/>
+                        </w:rPr>
+                      </m:ctrlPr>
+                    </m:sSupPr>
+                    <m:e>
+                      <m:d>
+                        <m:dPr>
+                          <m:ctrlPr>
+                            <w:rPr>
+                              <w:rFonts w:ascii="Cambria Math" w:hAnsi="Cambria Math"/>
+                              <w:i/>
+                            </w:rPr>
+                          </m:ctrlPr>
+                        </m:dPr>
+                        <m:e>
+                          <m:r>
+                            <w:rPr>
+                              <w:rFonts w:ascii="Cambria Math" w:hAnsi="Cambria Math"/>
+                            </w:rPr>
+                            <m:t>1+ρ</m:t>
+                          </m:r>
+                        </m:e>
+                      </m:d>
+                    </m:e>
+                    <m:sup>
+                      <m:r>
+                        <w:rPr>
+                          <w:rFonts w:ascii="Cambria Math" w:hAnsi="Cambria Math"/>
+                        </w:rPr>
+                        <m:t>2</m:t>
+                      </m:r>
+                    </m:sup>
+                  </m:sSup>
+                </m:den>
+              </m:f>
             </m:den>
           </m:f>
           <m:r>
@@ -5864,6 +6148,2139 @@
       </m:oMathPara>
     </w:p>
     <w:p/>
+    <w:p>
+      <w:r>
+        <w:lastRenderedPageBreak/>
+        <w:t>Simplifying:</w:t>
+      </w:r>
+    </w:p>
+    <w:p>
+      <w:pPr>
+        <w:rPr>
+          <w:rFonts w:eastAsiaTheme="minorEastAsia"/>
+        </w:rPr>
+      </w:pPr>
+      <m:oMathPara>
+        <m:oMath>
+          <m:r>
+            <w:rPr>
+              <w:rFonts w:ascii="Cambria Math" w:eastAsiaTheme="minorEastAsia" w:hAnsi="Cambria Math"/>
+            </w:rPr>
+            <m:t>-Z</m:t>
+          </m:r>
+          <m:r>
+            <w:rPr>
+              <w:rFonts w:ascii="Cambria Math" w:eastAsiaTheme="minorEastAsia" w:hAnsi="Cambria Math"/>
+            </w:rPr>
+            <m:t>*</m:t>
+          </m:r>
+          <m:f>
+            <m:fPr>
+              <m:ctrlPr>
+                <w:rPr>
+                  <w:rFonts w:ascii="Cambria Math" w:hAnsi="Cambria Math"/>
+                  <w:i/>
+                </w:rPr>
+              </m:ctrlPr>
+            </m:fPr>
+            <m:num>
+              <m:sSub>
+                <m:sSubPr>
+                  <m:ctrlPr>
+                    <w:rPr>
+                      <w:rFonts w:ascii="Cambria Math" w:hAnsi="Cambria Math"/>
+                      <w:i/>
+                    </w:rPr>
+                  </m:ctrlPr>
+                </m:sSubPr>
+                <m:e>
+                  <m:r>
+                    <w:rPr>
+                      <w:rFonts w:ascii="Cambria Math" w:hAnsi="Cambria Math"/>
+                    </w:rPr>
+                    <m:t>σ</m:t>
+                  </m:r>
+                </m:e>
+                <m:sub>
+                  <m:r>
+                    <w:rPr>
+                      <w:rFonts w:ascii="Cambria Math" w:hAnsi="Cambria Math"/>
+                    </w:rPr>
+                    <m:t>ρ</m:t>
+                  </m:r>
+                </m:sub>
+              </m:sSub>
+            </m:num>
+            <m:den>
+              <m:rad>
+                <m:radPr>
+                  <m:degHide m:val="1"/>
+                  <m:ctrlPr>
+                    <w:rPr>
+                      <w:rFonts w:ascii="Cambria Math" w:hAnsi="Cambria Math"/>
+                      <w:i/>
+                    </w:rPr>
+                  </m:ctrlPr>
+                </m:radPr>
+                <m:deg/>
+                <m:e>
+                  <m:r>
+                    <w:rPr>
+                      <w:rFonts w:ascii="Cambria Math" w:hAnsi="Cambria Math"/>
+                    </w:rPr>
+                    <m:t>n</m:t>
+                  </m:r>
+                </m:e>
+              </m:rad>
+              <m:sSup>
+                <m:sSupPr>
+                  <m:ctrlPr>
+                    <w:rPr>
+                      <w:rFonts w:ascii="Cambria Math" w:hAnsi="Cambria Math"/>
+                      <w:i/>
+                    </w:rPr>
+                  </m:ctrlPr>
+                </m:sSupPr>
+                <m:e>
+                  <m:d>
+                    <m:dPr>
+                      <m:ctrlPr>
+                        <w:rPr>
+                          <w:rFonts w:ascii="Cambria Math" w:hAnsi="Cambria Math"/>
+                          <w:i/>
+                        </w:rPr>
+                      </m:ctrlPr>
+                    </m:dPr>
+                    <m:e>
+                      <m:r>
+                        <w:rPr>
+                          <w:rFonts w:ascii="Cambria Math" w:hAnsi="Cambria Math"/>
+                        </w:rPr>
+                        <m:t>1+ρ</m:t>
+                      </m:r>
+                    </m:e>
+                  </m:d>
+                </m:e>
+                <m:sup>
+                  <m:r>
+                    <w:rPr>
+                      <w:rFonts w:ascii="Cambria Math" w:hAnsi="Cambria Math"/>
+                    </w:rPr>
+                    <m:t>2</m:t>
+                  </m:r>
+                </m:sup>
+              </m:sSup>
+            </m:den>
+          </m:f>
+          <m:r>
+            <w:rPr>
+              <w:rFonts w:ascii="Cambria Math" w:eastAsiaTheme="minorEastAsia" w:hAnsi="Cambria Math"/>
+            </w:rPr>
+            <m:t>≤</m:t>
+          </m:r>
+          <m:sSup>
+            <m:sSupPr>
+              <m:ctrlPr>
+                <w:rPr>
+                  <w:rFonts w:ascii="Cambria Math" w:eastAsiaTheme="minorEastAsia" w:hAnsi="Cambria Math"/>
+                  <w:i/>
+                </w:rPr>
+              </m:ctrlPr>
+            </m:sSupPr>
+            <m:e>
+              <m:d>
+                <m:dPr>
+                  <m:ctrlPr>
+                    <w:rPr>
+                      <w:rFonts w:ascii="Cambria Math" w:eastAsiaTheme="minorEastAsia" w:hAnsi="Cambria Math"/>
+                      <w:i/>
+                    </w:rPr>
+                  </m:ctrlPr>
+                </m:dPr>
+                <m:e>
+                  <m:r>
+                    <w:rPr>
+                      <w:rFonts w:ascii="Cambria Math" w:eastAsiaTheme="minorEastAsia" w:hAnsi="Cambria Math"/>
+                    </w:rPr>
+                    <m:t>1+</m:t>
+                  </m:r>
+                  <m:acc>
+                    <m:accPr>
+                      <m:ctrlPr>
+                        <w:rPr>
+                          <w:rFonts w:ascii="Cambria Math" w:eastAsiaTheme="minorEastAsia" w:hAnsi="Cambria Math"/>
+                          <w:i/>
+                        </w:rPr>
+                      </m:ctrlPr>
+                    </m:accPr>
+                    <m:e>
+                      <m:r>
+                        <w:rPr>
+                          <w:rFonts w:ascii="Cambria Math" w:eastAsiaTheme="minorEastAsia" w:hAnsi="Cambria Math"/>
+                        </w:rPr>
+                        <m:t>ρ</m:t>
+                      </m:r>
+                    </m:e>
+                  </m:acc>
+                </m:e>
+              </m:d>
+            </m:e>
+            <m:sup>
+              <m:r>
+                <w:rPr>
+                  <w:rFonts w:ascii="Cambria Math" w:eastAsiaTheme="minorEastAsia" w:hAnsi="Cambria Math"/>
+                </w:rPr>
+                <m:t>-1</m:t>
+              </m:r>
+            </m:sup>
+          </m:sSup>
+          <m:r>
+            <w:rPr>
+              <w:rFonts w:ascii="Cambria Math" w:hAnsi="Cambria Math"/>
+            </w:rPr>
+            <m:t>-</m:t>
+          </m:r>
+          <m:sSup>
+            <m:sSupPr>
+              <m:ctrlPr>
+                <w:rPr>
+                  <w:rFonts w:ascii="Cambria Math" w:eastAsiaTheme="minorEastAsia" w:hAnsi="Cambria Math"/>
+                  <w:i/>
+                </w:rPr>
+              </m:ctrlPr>
+            </m:sSupPr>
+            <m:e>
+              <m:d>
+                <m:dPr>
+                  <m:ctrlPr>
+                    <w:rPr>
+                      <w:rFonts w:ascii="Cambria Math" w:eastAsiaTheme="minorEastAsia" w:hAnsi="Cambria Math"/>
+                      <w:i/>
+                    </w:rPr>
+                  </m:ctrlPr>
+                </m:dPr>
+                <m:e>
+                  <m:r>
+                    <w:rPr>
+                      <w:rFonts w:ascii="Cambria Math" w:eastAsiaTheme="minorEastAsia" w:hAnsi="Cambria Math"/>
+                    </w:rPr>
+                    <m:t>1+ρ</m:t>
+                  </m:r>
+                </m:e>
+              </m:d>
+            </m:e>
+            <m:sup>
+              <m:r>
+                <w:rPr>
+                  <w:rFonts w:ascii="Cambria Math" w:eastAsiaTheme="minorEastAsia" w:hAnsi="Cambria Math"/>
+                </w:rPr>
+                <m:t>-1</m:t>
+              </m:r>
+            </m:sup>
+          </m:sSup>
+          <m:r>
+            <w:rPr>
+              <w:rFonts w:ascii="Cambria Math" w:eastAsiaTheme="minorEastAsia" w:hAnsi="Cambria Math"/>
+            </w:rPr>
+            <m:t>≤Z</m:t>
+          </m:r>
+          <m:r>
+            <w:rPr>
+              <w:rFonts w:ascii="Cambria Math" w:eastAsiaTheme="minorEastAsia" w:hAnsi="Cambria Math"/>
+            </w:rPr>
+            <m:t>*</m:t>
+          </m:r>
+          <m:f>
+            <m:fPr>
+              <m:ctrlPr>
+                <w:rPr>
+                  <w:rFonts w:ascii="Cambria Math" w:hAnsi="Cambria Math"/>
+                  <w:i/>
+                </w:rPr>
+              </m:ctrlPr>
+            </m:fPr>
+            <m:num>
+              <m:sSub>
+                <m:sSubPr>
+                  <m:ctrlPr>
+                    <w:rPr>
+                      <w:rFonts w:ascii="Cambria Math" w:hAnsi="Cambria Math"/>
+                      <w:i/>
+                    </w:rPr>
+                  </m:ctrlPr>
+                </m:sSubPr>
+                <m:e>
+                  <m:r>
+                    <w:rPr>
+                      <w:rFonts w:ascii="Cambria Math" w:hAnsi="Cambria Math"/>
+                    </w:rPr>
+                    <m:t>σ</m:t>
+                  </m:r>
+                </m:e>
+                <m:sub>
+                  <m:r>
+                    <w:rPr>
+                      <w:rFonts w:ascii="Cambria Math" w:hAnsi="Cambria Math"/>
+                    </w:rPr>
+                    <m:t>ρ</m:t>
+                  </m:r>
+                </m:sub>
+              </m:sSub>
+            </m:num>
+            <m:den>
+              <m:rad>
+                <m:radPr>
+                  <m:degHide m:val="1"/>
+                  <m:ctrlPr>
+                    <w:rPr>
+                      <w:rFonts w:ascii="Cambria Math" w:hAnsi="Cambria Math"/>
+                      <w:i/>
+                    </w:rPr>
+                  </m:ctrlPr>
+                </m:radPr>
+                <m:deg/>
+                <m:e>
+                  <m:r>
+                    <w:rPr>
+                      <w:rFonts w:ascii="Cambria Math" w:hAnsi="Cambria Math"/>
+                    </w:rPr>
+                    <m:t>n</m:t>
+                  </m:r>
+                </m:e>
+              </m:rad>
+              <m:sSup>
+                <m:sSupPr>
+                  <m:ctrlPr>
+                    <w:rPr>
+                      <w:rFonts w:ascii="Cambria Math" w:hAnsi="Cambria Math"/>
+                      <w:i/>
+                    </w:rPr>
+                  </m:ctrlPr>
+                </m:sSupPr>
+                <m:e>
+                  <m:d>
+                    <m:dPr>
+                      <m:ctrlPr>
+                        <w:rPr>
+                          <w:rFonts w:ascii="Cambria Math" w:hAnsi="Cambria Math"/>
+                          <w:i/>
+                        </w:rPr>
+                      </m:ctrlPr>
+                    </m:dPr>
+                    <m:e>
+                      <m:r>
+                        <w:rPr>
+                          <w:rFonts w:ascii="Cambria Math" w:hAnsi="Cambria Math"/>
+                        </w:rPr>
+                        <m:t>1+ρ</m:t>
+                      </m:r>
+                    </m:e>
+                  </m:d>
+                </m:e>
+                <m:sup>
+                  <m:r>
+                    <w:rPr>
+                      <w:rFonts w:ascii="Cambria Math" w:hAnsi="Cambria Math"/>
+                    </w:rPr>
+                    <m:t>2</m:t>
+                  </m:r>
+                </m:sup>
+              </m:sSup>
+            </m:den>
+          </m:f>
+        </m:oMath>
+      </m:oMathPara>
+    </w:p>
+    <w:p/>
+    <w:p>
+      <w:pPr>
+        <w:rPr>
+          <w:rFonts w:eastAsiaTheme="minorEastAsia"/>
+        </w:rPr>
+      </w:pPr>
+      <m:oMathPara>
+        <m:oMath>
+          <m:r>
+            <w:rPr>
+              <w:rFonts w:ascii="Cambria Math" w:eastAsiaTheme="minorEastAsia" w:hAnsi="Cambria Math"/>
+            </w:rPr>
+            <m:t>-Z*</m:t>
+          </m:r>
+          <m:f>
+            <m:fPr>
+              <m:ctrlPr>
+                <w:rPr>
+                  <w:rFonts w:ascii="Cambria Math" w:hAnsi="Cambria Math"/>
+                  <w:i/>
+                </w:rPr>
+              </m:ctrlPr>
+            </m:fPr>
+            <m:num>
+              <m:sSub>
+                <m:sSubPr>
+                  <m:ctrlPr>
+                    <w:rPr>
+                      <w:rFonts w:ascii="Cambria Math" w:hAnsi="Cambria Math"/>
+                      <w:i/>
+                    </w:rPr>
+                  </m:ctrlPr>
+                </m:sSubPr>
+                <m:e>
+                  <m:r>
+                    <w:rPr>
+                      <w:rFonts w:ascii="Cambria Math" w:hAnsi="Cambria Math"/>
+                    </w:rPr>
+                    <m:t>σ</m:t>
+                  </m:r>
+                </m:e>
+                <m:sub>
+                  <m:r>
+                    <w:rPr>
+                      <w:rFonts w:ascii="Cambria Math" w:hAnsi="Cambria Math"/>
+                    </w:rPr>
+                    <m:t>ρ</m:t>
+                  </m:r>
+                </m:sub>
+              </m:sSub>
+            </m:num>
+            <m:den>
+              <m:rad>
+                <m:radPr>
+                  <m:degHide m:val="1"/>
+                  <m:ctrlPr>
+                    <w:rPr>
+                      <w:rFonts w:ascii="Cambria Math" w:hAnsi="Cambria Math"/>
+                      <w:i/>
+                    </w:rPr>
+                  </m:ctrlPr>
+                </m:radPr>
+                <m:deg/>
+                <m:e>
+                  <m:r>
+                    <w:rPr>
+                      <w:rFonts w:ascii="Cambria Math" w:hAnsi="Cambria Math"/>
+                    </w:rPr>
+                    <m:t>n</m:t>
+                  </m:r>
+                </m:e>
+              </m:rad>
+              <m:sSup>
+                <m:sSupPr>
+                  <m:ctrlPr>
+                    <w:rPr>
+                      <w:rFonts w:ascii="Cambria Math" w:hAnsi="Cambria Math"/>
+                      <w:i/>
+                    </w:rPr>
+                  </m:ctrlPr>
+                </m:sSupPr>
+                <m:e>
+                  <m:d>
+                    <m:dPr>
+                      <m:ctrlPr>
+                        <w:rPr>
+                          <w:rFonts w:ascii="Cambria Math" w:hAnsi="Cambria Math"/>
+                          <w:i/>
+                        </w:rPr>
+                      </m:ctrlPr>
+                    </m:dPr>
+                    <m:e>
+                      <m:r>
+                        <w:rPr>
+                          <w:rFonts w:ascii="Cambria Math" w:hAnsi="Cambria Math"/>
+                        </w:rPr>
+                        <m:t>1+ρ</m:t>
+                      </m:r>
+                    </m:e>
+                  </m:d>
+                </m:e>
+                <m:sup>
+                  <m:r>
+                    <w:rPr>
+                      <w:rFonts w:ascii="Cambria Math" w:hAnsi="Cambria Math"/>
+                    </w:rPr>
+                    <m:t>2</m:t>
+                  </m:r>
+                </m:sup>
+              </m:sSup>
+            </m:den>
+          </m:f>
+          <m:r>
+            <w:rPr>
+              <w:rFonts w:ascii="Cambria Math" w:eastAsiaTheme="minorEastAsia" w:hAnsi="Cambria Math"/>
+            </w:rPr>
+            <m:t>+</m:t>
+          </m:r>
+          <m:sSup>
+            <m:sSupPr>
+              <m:ctrlPr>
+                <w:rPr>
+                  <w:rFonts w:ascii="Cambria Math" w:eastAsiaTheme="minorEastAsia" w:hAnsi="Cambria Math"/>
+                  <w:i/>
+                </w:rPr>
+              </m:ctrlPr>
+            </m:sSupPr>
+            <m:e>
+              <m:d>
+                <m:dPr>
+                  <m:ctrlPr>
+                    <w:rPr>
+                      <w:rFonts w:ascii="Cambria Math" w:eastAsiaTheme="minorEastAsia" w:hAnsi="Cambria Math"/>
+                      <w:i/>
+                    </w:rPr>
+                  </m:ctrlPr>
+                </m:dPr>
+                <m:e>
+                  <m:r>
+                    <w:rPr>
+                      <w:rFonts w:ascii="Cambria Math" w:eastAsiaTheme="minorEastAsia" w:hAnsi="Cambria Math"/>
+                    </w:rPr>
+                    <m:t>1+</m:t>
+                  </m:r>
+                  <m:acc>
+                    <m:accPr>
+                      <m:ctrlPr>
+                        <w:rPr>
+                          <w:rFonts w:ascii="Cambria Math" w:eastAsiaTheme="minorEastAsia" w:hAnsi="Cambria Math"/>
+                          <w:i/>
+                        </w:rPr>
+                      </m:ctrlPr>
+                    </m:accPr>
+                    <m:e>
+                      <m:r>
+                        <w:rPr>
+                          <w:rFonts w:ascii="Cambria Math" w:eastAsiaTheme="minorEastAsia" w:hAnsi="Cambria Math"/>
+                        </w:rPr>
+                        <m:t>ρ</m:t>
+                      </m:r>
+                    </m:e>
+                  </m:acc>
+                </m:e>
+              </m:d>
+            </m:e>
+            <m:sup>
+              <m:r>
+                <w:rPr>
+                  <w:rFonts w:ascii="Cambria Math" w:eastAsiaTheme="minorEastAsia" w:hAnsi="Cambria Math"/>
+                </w:rPr>
+                <m:t>-1</m:t>
+              </m:r>
+            </m:sup>
+          </m:sSup>
+          <m:r>
+            <w:rPr>
+              <w:rFonts w:ascii="Cambria Math" w:eastAsiaTheme="minorEastAsia" w:hAnsi="Cambria Math"/>
+            </w:rPr>
+            <m:t>≤</m:t>
+          </m:r>
+          <m:r>
+            <w:rPr>
+              <w:rFonts w:ascii="Cambria Math" w:hAnsi="Cambria Math"/>
+            </w:rPr>
+            <m:t>-</m:t>
+          </m:r>
+          <m:sSup>
+            <m:sSupPr>
+              <m:ctrlPr>
+                <w:rPr>
+                  <w:rFonts w:ascii="Cambria Math" w:eastAsiaTheme="minorEastAsia" w:hAnsi="Cambria Math"/>
+                  <w:i/>
+                </w:rPr>
+              </m:ctrlPr>
+            </m:sSupPr>
+            <m:e>
+              <m:d>
+                <m:dPr>
+                  <m:ctrlPr>
+                    <w:rPr>
+                      <w:rFonts w:ascii="Cambria Math" w:eastAsiaTheme="minorEastAsia" w:hAnsi="Cambria Math"/>
+                      <w:i/>
+                    </w:rPr>
+                  </m:ctrlPr>
+                </m:dPr>
+                <m:e>
+                  <m:r>
+                    <w:rPr>
+                      <w:rFonts w:ascii="Cambria Math" w:eastAsiaTheme="minorEastAsia" w:hAnsi="Cambria Math"/>
+                    </w:rPr>
+                    <m:t>1+ρ</m:t>
+                  </m:r>
+                </m:e>
+              </m:d>
+            </m:e>
+            <m:sup>
+              <m:r>
+                <w:rPr>
+                  <w:rFonts w:ascii="Cambria Math" w:eastAsiaTheme="minorEastAsia" w:hAnsi="Cambria Math"/>
+                </w:rPr>
+                <m:t>-1</m:t>
+              </m:r>
+            </m:sup>
+          </m:sSup>
+          <m:r>
+            <w:rPr>
+              <w:rFonts w:ascii="Cambria Math" w:eastAsiaTheme="minorEastAsia" w:hAnsi="Cambria Math"/>
+            </w:rPr>
+            <m:t>≤Z*</m:t>
+          </m:r>
+          <m:f>
+            <m:fPr>
+              <m:ctrlPr>
+                <w:rPr>
+                  <w:rFonts w:ascii="Cambria Math" w:hAnsi="Cambria Math"/>
+                  <w:i/>
+                </w:rPr>
+              </m:ctrlPr>
+            </m:fPr>
+            <m:num>
+              <m:sSub>
+                <m:sSubPr>
+                  <m:ctrlPr>
+                    <w:rPr>
+                      <w:rFonts w:ascii="Cambria Math" w:hAnsi="Cambria Math"/>
+                      <w:i/>
+                    </w:rPr>
+                  </m:ctrlPr>
+                </m:sSubPr>
+                <m:e>
+                  <m:r>
+                    <w:rPr>
+                      <w:rFonts w:ascii="Cambria Math" w:hAnsi="Cambria Math"/>
+                    </w:rPr>
+                    <m:t>σ</m:t>
+                  </m:r>
+                </m:e>
+                <m:sub>
+                  <m:r>
+                    <w:rPr>
+                      <w:rFonts w:ascii="Cambria Math" w:hAnsi="Cambria Math"/>
+                    </w:rPr>
+                    <m:t>ρ</m:t>
+                  </m:r>
+                </m:sub>
+              </m:sSub>
+            </m:num>
+            <m:den>
+              <m:rad>
+                <m:radPr>
+                  <m:degHide m:val="1"/>
+                  <m:ctrlPr>
+                    <w:rPr>
+                      <w:rFonts w:ascii="Cambria Math" w:hAnsi="Cambria Math"/>
+                      <w:i/>
+                    </w:rPr>
+                  </m:ctrlPr>
+                </m:radPr>
+                <m:deg/>
+                <m:e>
+                  <m:r>
+                    <w:rPr>
+                      <w:rFonts w:ascii="Cambria Math" w:hAnsi="Cambria Math"/>
+                    </w:rPr>
+                    <m:t>n</m:t>
+                  </m:r>
+                </m:e>
+              </m:rad>
+              <m:sSup>
+                <m:sSupPr>
+                  <m:ctrlPr>
+                    <w:rPr>
+                      <w:rFonts w:ascii="Cambria Math" w:hAnsi="Cambria Math"/>
+                      <w:i/>
+                    </w:rPr>
+                  </m:ctrlPr>
+                </m:sSupPr>
+                <m:e>
+                  <m:d>
+                    <m:dPr>
+                      <m:ctrlPr>
+                        <w:rPr>
+                          <w:rFonts w:ascii="Cambria Math" w:hAnsi="Cambria Math"/>
+                          <w:i/>
+                        </w:rPr>
+                      </m:ctrlPr>
+                    </m:dPr>
+                    <m:e>
+                      <m:r>
+                        <w:rPr>
+                          <w:rFonts w:ascii="Cambria Math" w:hAnsi="Cambria Math"/>
+                        </w:rPr>
+                        <m:t>1+ρ</m:t>
+                      </m:r>
+                    </m:e>
+                  </m:d>
+                </m:e>
+                <m:sup>
+                  <m:r>
+                    <w:rPr>
+                      <w:rFonts w:ascii="Cambria Math" w:hAnsi="Cambria Math"/>
+                    </w:rPr>
+                    <m:t>2</m:t>
+                  </m:r>
+                </m:sup>
+              </m:sSup>
+            </m:den>
+          </m:f>
+          <m:r>
+            <w:rPr>
+              <w:rFonts w:ascii="Cambria Math" w:hAnsi="Cambria Math"/>
+            </w:rPr>
+            <m:t>+</m:t>
+          </m:r>
+          <m:sSup>
+            <m:sSupPr>
+              <m:ctrlPr>
+                <w:rPr>
+                  <w:rFonts w:ascii="Cambria Math" w:eastAsiaTheme="minorEastAsia" w:hAnsi="Cambria Math"/>
+                  <w:i/>
+                </w:rPr>
+              </m:ctrlPr>
+            </m:sSupPr>
+            <m:e>
+              <m:d>
+                <m:dPr>
+                  <m:ctrlPr>
+                    <w:rPr>
+                      <w:rFonts w:ascii="Cambria Math" w:eastAsiaTheme="minorEastAsia" w:hAnsi="Cambria Math"/>
+                      <w:i/>
+                    </w:rPr>
+                  </m:ctrlPr>
+                </m:dPr>
+                <m:e>
+                  <m:r>
+                    <w:rPr>
+                      <w:rFonts w:ascii="Cambria Math" w:eastAsiaTheme="minorEastAsia" w:hAnsi="Cambria Math"/>
+                    </w:rPr>
+                    <m:t>1+</m:t>
+                  </m:r>
+                  <m:acc>
+                    <m:accPr>
+                      <m:ctrlPr>
+                        <w:rPr>
+                          <w:rFonts w:ascii="Cambria Math" w:eastAsiaTheme="minorEastAsia" w:hAnsi="Cambria Math"/>
+                          <w:i/>
+                        </w:rPr>
+                      </m:ctrlPr>
+                    </m:accPr>
+                    <m:e>
+                      <m:r>
+                        <w:rPr>
+                          <w:rFonts w:ascii="Cambria Math" w:eastAsiaTheme="minorEastAsia" w:hAnsi="Cambria Math"/>
+                        </w:rPr>
+                        <m:t>ρ</m:t>
+                      </m:r>
+                    </m:e>
+                  </m:acc>
+                </m:e>
+              </m:d>
+            </m:e>
+            <m:sup>
+              <m:r>
+                <w:rPr>
+                  <w:rFonts w:ascii="Cambria Math" w:eastAsiaTheme="minorEastAsia" w:hAnsi="Cambria Math"/>
+                </w:rPr>
+                <m:t>-1</m:t>
+              </m:r>
+            </m:sup>
+          </m:sSup>
+        </m:oMath>
+      </m:oMathPara>
+    </w:p>
+    <w:p/>
+    <w:p>
+      <w:pPr>
+        <w:rPr>
+          <w:rFonts w:eastAsiaTheme="minorEastAsia"/>
+        </w:rPr>
+      </w:pPr>
+      <m:oMathPara>
+        <m:oMath>
+          <m:r>
+            <w:rPr>
+              <w:rFonts w:ascii="Cambria Math" w:eastAsiaTheme="minorEastAsia" w:hAnsi="Cambria Math"/>
+            </w:rPr>
+            <m:t>-Z*</m:t>
+          </m:r>
+          <m:f>
+            <m:fPr>
+              <m:ctrlPr>
+                <w:rPr>
+                  <w:rFonts w:ascii="Cambria Math" w:hAnsi="Cambria Math"/>
+                  <w:i/>
+                </w:rPr>
+              </m:ctrlPr>
+            </m:fPr>
+            <m:num>
+              <m:sSub>
+                <m:sSubPr>
+                  <m:ctrlPr>
+                    <w:rPr>
+                      <w:rFonts w:ascii="Cambria Math" w:hAnsi="Cambria Math"/>
+                      <w:i/>
+                    </w:rPr>
+                  </m:ctrlPr>
+                </m:sSubPr>
+                <m:e>
+                  <m:r>
+                    <w:rPr>
+                      <w:rFonts w:ascii="Cambria Math" w:hAnsi="Cambria Math"/>
+                    </w:rPr>
+                    <m:t>σ</m:t>
+                  </m:r>
+                </m:e>
+                <m:sub>
+                  <m:r>
+                    <w:rPr>
+                      <w:rFonts w:ascii="Cambria Math" w:hAnsi="Cambria Math"/>
+                    </w:rPr>
+                    <m:t>ρ</m:t>
+                  </m:r>
+                </m:sub>
+              </m:sSub>
+            </m:num>
+            <m:den>
+              <m:rad>
+                <m:radPr>
+                  <m:degHide m:val="1"/>
+                  <m:ctrlPr>
+                    <w:rPr>
+                      <w:rFonts w:ascii="Cambria Math" w:hAnsi="Cambria Math"/>
+                      <w:i/>
+                    </w:rPr>
+                  </m:ctrlPr>
+                </m:radPr>
+                <m:deg/>
+                <m:e>
+                  <m:r>
+                    <w:rPr>
+                      <w:rFonts w:ascii="Cambria Math" w:hAnsi="Cambria Math"/>
+                    </w:rPr>
+                    <m:t>n</m:t>
+                  </m:r>
+                </m:e>
+              </m:rad>
+              <m:sSup>
+                <m:sSupPr>
+                  <m:ctrlPr>
+                    <w:rPr>
+                      <w:rFonts w:ascii="Cambria Math" w:hAnsi="Cambria Math"/>
+                      <w:i/>
+                    </w:rPr>
+                  </m:ctrlPr>
+                </m:sSupPr>
+                <m:e>
+                  <m:d>
+                    <m:dPr>
+                      <m:ctrlPr>
+                        <w:rPr>
+                          <w:rFonts w:ascii="Cambria Math" w:hAnsi="Cambria Math"/>
+                          <w:i/>
+                        </w:rPr>
+                      </m:ctrlPr>
+                    </m:dPr>
+                    <m:e>
+                      <m:r>
+                        <w:rPr>
+                          <w:rFonts w:ascii="Cambria Math" w:hAnsi="Cambria Math"/>
+                        </w:rPr>
+                        <m:t>1+ρ</m:t>
+                      </m:r>
+                    </m:e>
+                  </m:d>
+                </m:e>
+                <m:sup>
+                  <m:r>
+                    <w:rPr>
+                      <w:rFonts w:ascii="Cambria Math" w:hAnsi="Cambria Math"/>
+                    </w:rPr>
+                    <m:t>2</m:t>
+                  </m:r>
+                </m:sup>
+              </m:sSup>
+            </m:den>
+          </m:f>
+          <m:r>
+            <w:rPr>
+              <w:rFonts w:ascii="Cambria Math" w:eastAsiaTheme="minorEastAsia" w:hAnsi="Cambria Math"/>
+            </w:rPr>
+            <m:t>+</m:t>
+          </m:r>
+          <m:sSup>
+            <m:sSupPr>
+              <m:ctrlPr>
+                <w:rPr>
+                  <w:rFonts w:ascii="Cambria Math" w:eastAsiaTheme="minorEastAsia" w:hAnsi="Cambria Math"/>
+                  <w:i/>
+                </w:rPr>
+              </m:ctrlPr>
+            </m:sSupPr>
+            <m:e>
+              <m:d>
+                <m:dPr>
+                  <m:ctrlPr>
+                    <w:rPr>
+                      <w:rFonts w:ascii="Cambria Math" w:eastAsiaTheme="minorEastAsia" w:hAnsi="Cambria Math"/>
+                      <w:i/>
+                    </w:rPr>
+                  </m:ctrlPr>
+                </m:dPr>
+                <m:e>
+                  <m:r>
+                    <w:rPr>
+                      <w:rFonts w:ascii="Cambria Math" w:eastAsiaTheme="minorEastAsia" w:hAnsi="Cambria Math"/>
+                    </w:rPr>
+                    <m:t>1+</m:t>
+                  </m:r>
+                  <m:acc>
+                    <m:accPr>
+                      <m:ctrlPr>
+                        <w:rPr>
+                          <w:rFonts w:ascii="Cambria Math" w:eastAsiaTheme="minorEastAsia" w:hAnsi="Cambria Math"/>
+                          <w:i/>
+                        </w:rPr>
+                      </m:ctrlPr>
+                    </m:accPr>
+                    <m:e>
+                      <m:r>
+                        <w:rPr>
+                          <w:rFonts w:ascii="Cambria Math" w:eastAsiaTheme="minorEastAsia" w:hAnsi="Cambria Math"/>
+                        </w:rPr>
+                        <m:t>ρ</m:t>
+                      </m:r>
+                    </m:e>
+                  </m:acc>
+                </m:e>
+              </m:d>
+            </m:e>
+            <m:sup>
+              <m:r>
+                <w:rPr>
+                  <w:rFonts w:ascii="Cambria Math" w:eastAsiaTheme="minorEastAsia" w:hAnsi="Cambria Math"/>
+                </w:rPr>
+                <m:t>-1</m:t>
+              </m:r>
+            </m:sup>
+          </m:sSup>
+          <m:r>
+            <w:rPr>
+              <w:rFonts w:ascii="Cambria Math" w:eastAsiaTheme="minorEastAsia" w:hAnsi="Cambria Math"/>
+            </w:rPr>
+            <m:t>≤</m:t>
+          </m:r>
+          <m:r>
+            <w:rPr>
+              <w:rFonts w:ascii="Cambria Math" w:hAnsi="Cambria Math"/>
+            </w:rPr>
+            <m:t>-</m:t>
+          </m:r>
+          <m:sSup>
+            <m:sSupPr>
+              <m:ctrlPr>
+                <w:rPr>
+                  <w:rFonts w:ascii="Cambria Math" w:eastAsiaTheme="minorEastAsia" w:hAnsi="Cambria Math"/>
+                  <w:i/>
+                </w:rPr>
+              </m:ctrlPr>
+            </m:sSupPr>
+            <m:e>
+              <m:d>
+                <m:dPr>
+                  <m:ctrlPr>
+                    <w:rPr>
+                      <w:rFonts w:ascii="Cambria Math" w:eastAsiaTheme="minorEastAsia" w:hAnsi="Cambria Math"/>
+                      <w:i/>
+                    </w:rPr>
+                  </m:ctrlPr>
+                </m:dPr>
+                <m:e>
+                  <m:r>
+                    <w:rPr>
+                      <w:rFonts w:ascii="Cambria Math" w:eastAsiaTheme="minorEastAsia" w:hAnsi="Cambria Math"/>
+                    </w:rPr>
+                    <m:t>1+ρ</m:t>
+                  </m:r>
+                </m:e>
+              </m:d>
+            </m:e>
+            <m:sup>
+              <m:r>
+                <w:rPr>
+                  <w:rFonts w:ascii="Cambria Math" w:eastAsiaTheme="minorEastAsia" w:hAnsi="Cambria Math"/>
+                </w:rPr>
+                <m:t>-1</m:t>
+              </m:r>
+            </m:sup>
+          </m:sSup>
+          <m:r>
+            <w:rPr>
+              <w:rFonts w:ascii="Cambria Math" w:eastAsiaTheme="minorEastAsia" w:hAnsi="Cambria Math"/>
+            </w:rPr>
+            <m:t>≤Z*</m:t>
+          </m:r>
+          <m:f>
+            <m:fPr>
+              <m:ctrlPr>
+                <w:rPr>
+                  <w:rFonts w:ascii="Cambria Math" w:hAnsi="Cambria Math"/>
+                  <w:i/>
+                </w:rPr>
+              </m:ctrlPr>
+            </m:fPr>
+            <m:num>
+              <m:sSub>
+                <m:sSubPr>
+                  <m:ctrlPr>
+                    <w:rPr>
+                      <w:rFonts w:ascii="Cambria Math" w:hAnsi="Cambria Math"/>
+                      <w:i/>
+                    </w:rPr>
+                  </m:ctrlPr>
+                </m:sSubPr>
+                <m:e>
+                  <m:r>
+                    <w:rPr>
+                      <w:rFonts w:ascii="Cambria Math" w:hAnsi="Cambria Math"/>
+                    </w:rPr>
+                    <m:t>σ</m:t>
+                  </m:r>
+                </m:e>
+                <m:sub>
+                  <m:r>
+                    <w:rPr>
+                      <w:rFonts w:ascii="Cambria Math" w:hAnsi="Cambria Math"/>
+                    </w:rPr>
+                    <m:t>ρ</m:t>
+                  </m:r>
+                </m:sub>
+              </m:sSub>
+            </m:num>
+            <m:den>
+              <m:rad>
+                <m:radPr>
+                  <m:degHide m:val="1"/>
+                  <m:ctrlPr>
+                    <w:rPr>
+                      <w:rFonts w:ascii="Cambria Math" w:hAnsi="Cambria Math"/>
+                      <w:i/>
+                    </w:rPr>
+                  </m:ctrlPr>
+                </m:radPr>
+                <m:deg/>
+                <m:e>
+                  <m:r>
+                    <w:rPr>
+                      <w:rFonts w:ascii="Cambria Math" w:hAnsi="Cambria Math"/>
+                    </w:rPr>
+                    <m:t>n</m:t>
+                  </m:r>
+                </m:e>
+              </m:rad>
+              <m:sSup>
+                <m:sSupPr>
+                  <m:ctrlPr>
+                    <w:rPr>
+                      <w:rFonts w:ascii="Cambria Math" w:hAnsi="Cambria Math"/>
+                      <w:i/>
+                    </w:rPr>
+                  </m:ctrlPr>
+                </m:sSupPr>
+                <m:e>
+                  <m:d>
+                    <m:dPr>
+                      <m:ctrlPr>
+                        <w:rPr>
+                          <w:rFonts w:ascii="Cambria Math" w:hAnsi="Cambria Math"/>
+                          <w:i/>
+                        </w:rPr>
+                      </m:ctrlPr>
+                    </m:dPr>
+                    <m:e>
+                      <m:r>
+                        <w:rPr>
+                          <w:rFonts w:ascii="Cambria Math" w:hAnsi="Cambria Math"/>
+                        </w:rPr>
+                        <m:t>1+ρ</m:t>
+                      </m:r>
+                    </m:e>
+                  </m:d>
+                </m:e>
+                <m:sup>
+                  <m:r>
+                    <w:rPr>
+                      <w:rFonts w:ascii="Cambria Math" w:hAnsi="Cambria Math"/>
+                    </w:rPr>
+                    <m:t>2</m:t>
+                  </m:r>
+                </m:sup>
+              </m:sSup>
+            </m:den>
+          </m:f>
+          <m:r>
+            <w:rPr>
+              <w:rFonts w:ascii="Cambria Math" w:hAnsi="Cambria Math"/>
+            </w:rPr>
+            <m:t>+</m:t>
+          </m:r>
+          <m:sSup>
+            <m:sSupPr>
+              <m:ctrlPr>
+                <w:rPr>
+                  <w:rFonts w:ascii="Cambria Math" w:eastAsiaTheme="minorEastAsia" w:hAnsi="Cambria Math"/>
+                  <w:i/>
+                </w:rPr>
+              </m:ctrlPr>
+            </m:sSupPr>
+            <m:e>
+              <m:d>
+                <m:dPr>
+                  <m:ctrlPr>
+                    <w:rPr>
+                      <w:rFonts w:ascii="Cambria Math" w:eastAsiaTheme="minorEastAsia" w:hAnsi="Cambria Math"/>
+                      <w:i/>
+                    </w:rPr>
+                  </m:ctrlPr>
+                </m:dPr>
+                <m:e>
+                  <m:r>
+                    <w:rPr>
+                      <w:rFonts w:ascii="Cambria Math" w:eastAsiaTheme="minorEastAsia" w:hAnsi="Cambria Math"/>
+                    </w:rPr>
+                    <m:t>1+</m:t>
+                  </m:r>
+                  <m:acc>
+                    <m:accPr>
+                      <m:ctrlPr>
+                        <w:rPr>
+                          <w:rFonts w:ascii="Cambria Math" w:eastAsiaTheme="minorEastAsia" w:hAnsi="Cambria Math"/>
+                          <w:i/>
+                        </w:rPr>
+                      </m:ctrlPr>
+                    </m:accPr>
+                    <m:e>
+                      <m:r>
+                        <w:rPr>
+                          <w:rFonts w:ascii="Cambria Math" w:eastAsiaTheme="minorEastAsia" w:hAnsi="Cambria Math"/>
+                        </w:rPr>
+                        <m:t>ρ</m:t>
+                      </m:r>
+                    </m:e>
+                  </m:acc>
+                </m:e>
+              </m:d>
+            </m:e>
+            <m:sup>
+              <m:r>
+                <w:rPr>
+                  <w:rFonts w:ascii="Cambria Math" w:eastAsiaTheme="minorEastAsia" w:hAnsi="Cambria Math"/>
+                </w:rPr>
+                <m:t>-1</m:t>
+              </m:r>
+            </m:sup>
+          </m:sSup>
+        </m:oMath>
+      </m:oMathPara>
+    </w:p>
+    <w:p>
+      <w:pPr>
+        <w:rPr>
+          <w:rFonts w:eastAsiaTheme="minorEastAsia"/>
+        </w:rPr>
+      </w:pPr>
+      <m:oMathPara>
+        <m:oMath>
+          <m:f>
+            <m:fPr>
+              <m:ctrlPr>
+                <w:rPr>
+                  <w:rFonts w:ascii="Cambria Math" w:eastAsiaTheme="minorEastAsia" w:hAnsi="Cambria Math"/>
+                  <w:i/>
+                </w:rPr>
+              </m:ctrlPr>
+            </m:fPr>
+            <m:num>
+              <m:r>
+                <w:rPr>
+                  <w:rFonts w:ascii="Cambria Math" w:eastAsiaTheme="minorEastAsia" w:hAnsi="Cambria Math"/>
+                </w:rPr>
+                <m:t>1</m:t>
+              </m:r>
+            </m:num>
+            <m:den>
+              <m:r>
+                <w:rPr>
+                  <w:rFonts w:ascii="Cambria Math" w:eastAsiaTheme="minorEastAsia" w:hAnsi="Cambria Math"/>
+                </w:rPr>
+                <m:t>-Z*</m:t>
+              </m:r>
+              <m:f>
+                <m:fPr>
+                  <m:ctrlPr>
+                    <w:rPr>
+                      <w:rFonts w:ascii="Cambria Math" w:hAnsi="Cambria Math"/>
+                      <w:i/>
+                    </w:rPr>
+                  </m:ctrlPr>
+                </m:fPr>
+                <m:num>
+                  <m:sSub>
+                    <m:sSubPr>
+                      <m:ctrlPr>
+                        <w:rPr>
+                          <w:rFonts w:ascii="Cambria Math" w:hAnsi="Cambria Math"/>
+                          <w:i/>
+                        </w:rPr>
+                      </m:ctrlPr>
+                    </m:sSubPr>
+                    <m:e>
+                      <m:r>
+                        <w:rPr>
+                          <w:rFonts w:ascii="Cambria Math" w:hAnsi="Cambria Math"/>
+                        </w:rPr>
+                        <m:t>σ</m:t>
+                      </m:r>
+                    </m:e>
+                    <m:sub>
+                      <m:r>
+                        <w:rPr>
+                          <w:rFonts w:ascii="Cambria Math" w:hAnsi="Cambria Math"/>
+                        </w:rPr>
+                        <m:t>ρ</m:t>
+                      </m:r>
+                    </m:sub>
+                  </m:sSub>
+                </m:num>
+                <m:den>
+                  <m:rad>
+                    <m:radPr>
+                      <m:degHide m:val="1"/>
+                      <m:ctrlPr>
+                        <w:rPr>
+                          <w:rFonts w:ascii="Cambria Math" w:hAnsi="Cambria Math"/>
+                          <w:i/>
+                        </w:rPr>
+                      </m:ctrlPr>
+                    </m:radPr>
+                    <m:deg/>
+                    <m:e>
+                      <m:r>
+                        <w:rPr>
+                          <w:rFonts w:ascii="Cambria Math" w:hAnsi="Cambria Math"/>
+                        </w:rPr>
+                        <m:t>n</m:t>
+                      </m:r>
+                    </m:e>
+                  </m:rad>
+                  <m:sSup>
+                    <m:sSupPr>
+                      <m:ctrlPr>
+                        <w:rPr>
+                          <w:rFonts w:ascii="Cambria Math" w:hAnsi="Cambria Math"/>
+                          <w:i/>
+                        </w:rPr>
+                      </m:ctrlPr>
+                    </m:sSupPr>
+                    <m:e>
+                      <m:d>
+                        <m:dPr>
+                          <m:ctrlPr>
+                            <w:rPr>
+                              <w:rFonts w:ascii="Cambria Math" w:hAnsi="Cambria Math"/>
+                              <w:i/>
+                            </w:rPr>
+                          </m:ctrlPr>
+                        </m:dPr>
+                        <m:e>
+                          <m:r>
+                            <w:rPr>
+                              <w:rFonts w:ascii="Cambria Math" w:hAnsi="Cambria Math"/>
+                            </w:rPr>
+                            <m:t>1+ρ</m:t>
+                          </m:r>
+                        </m:e>
+                      </m:d>
+                    </m:e>
+                    <m:sup>
+                      <m:r>
+                        <w:rPr>
+                          <w:rFonts w:ascii="Cambria Math" w:hAnsi="Cambria Math"/>
+                        </w:rPr>
+                        <m:t>2</m:t>
+                      </m:r>
+                    </m:sup>
+                  </m:sSup>
+                </m:den>
+              </m:f>
+              <m:r>
+                <w:rPr>
+                  <w:rFonts w:ascii="Cambria Math" w:eastAsiaTheme="minorEastAsia" w:hAnsi="Cambria Math"/>
+                </w:rPr>
+                <m:t>+</m:t>
+              </m:r>
+              <m:sSup>
+                <m:sSupPr>
+                  <m:ctrlPr>
+                    <w:rPr>
+                      <w:rFonts w:ascii="Cambria Math" w:eastAsiaTheme="minorEastAsia" w:hAnsi="Cambria Math"/>
+                      <w:i/>
+                    </w:rPr>
+                  </m:ctrlPr>
+                </m:sSupPr>
+                <m:e>
+                  <m:d>
+                    <m:dPr>
+                      <m:ctrlPr>
+                        <w:rPr>
+                          <w:rFonts w:ascii="Cambria Math" w:eastAsiaTheme="minorEastAsia" w:hAnsi="Cambria Math"/>
+                          <w:i/>
+                        </w:rPr>
+                      </m:ctrlPr>
+                    </m:dPr>
+                    <m:e>
+                      <m:r>
+                        <w:rPr>
+                          <w:rFonts w:ascii="Cambria Math" w:eastAsiaTheme="minorEastAsia" w:hAnsi="Cambria Math"/>
+                        </w:rPr>
+                        <m:t>1+</m:t>
+                      </m:r>
+                      <m:acc>
+                        <m:accPr>
+                          <m:ctrlPr>
+                            <w:rPr>
+                              <w:rFonts w:ascii="Cambria Math" w:eastAsiaTheme="minorEastAsia" w:hAnsi="Cambria Math"/>
+                              <w:i/>
+                            </w:rPr>
+                          </m:ctrlPr>
+                        </m:accPr>
+                        <m:e>
+                          <m:r>
+                            <w:rPr>
+                              <w:rFonts w:ascii="Cambria Math" w:eastAsiaTheme="minorEastAsia" w:hAnsi="Cambria Math"/>
+                            </w:rPr>
+                            <m:t>ρ</m:t>
+                          </m:r>
+                        </m:e>
+                      </m:acc>
+                    </m:e>
+                  </m:d>
+                </m:e>
+                <m:sup>
+                  <m:r>
+                    <w:rPr>
+                      <w:rFonts w:ascii="Cambria Math" w:eastAsiaTheme="minorEastAsia" w:hAnsi="Cambria Math"/>
+                    </w:rPr>
+                    <m:t>-1</m:t>
+                  </m:r>
+                </m:sup>
+              </m:sSup>
+            </m:den>
+          </m:f>
+          <m:r>
+            <w:rPr>
+              <w:rFonts w:ascii="Cambria Math" w:eastAsiaTheme="minorEastAsia" w:hAnsi="Cambria Math"/>
+            </w:rPr>
+            <m:t>-1</m:t>
+          </m:r>
+          <m:r>
+            <w:rPr>
+              <w:rFonts w:ascii="Cambria Math" w:eastAsiaTheme="minorEastAsia" w:hAnsi="Cambria Math"/>
+            </w:rPr>
+            <m:t>≤</m:t>
+          </m:r>
+          <m:r>
+            <w:rPr>
+              <w:rFonts w:ascii="Cambria Math" w:eastAsiaTheme="minorEastAsia" w:hAnsi="Cambria Math"/>
+            </w:rPr>
+            <m:t>ρ</m:t>
+          </m:r>
+          <m:r>
+            <w:rPr>
+              <w:rFonts w:ascii="Cambria Math" w:eastAsiaTheme="minorEastAsia" w:hAnsi="Cambria Math"/>
+            </w:rPr>
+            <m:t>≤</m:t>
+          </m:r>
+          <m:f>
+            <m:fPr>
+              <m:ctrlPr>
+                <w:rPr>
+                  <w:rFonts w:ascii="Cambria Math" w:eastAsiaTheme="minorEastAsia" w:hAnsi="Cambria Math"/>
+                  <w:i/>
+                </w:rPr>
+              </m:ctrlPr>
+            </m:fPr>
+            <m:num>
+              <m:r>
+                <w:rPr>
+                  <w:rFonts w:ascii="Cambria Math" w:eastAsiaTheme="minorEastAsia" w:hAnsi="Cambria Math"/>
+                </w:rPr>
+                <m:t>1</m:t>
+              </m:r>
+            </m:num>
+            <m:den>
+              <m:r>
+                <w:rPr>
+                  <w:rFonts w:ascii="Cambria Math" w:eastAsiaTheme="minorEastAsia" w:hAnsi="Cambria Math"/>
+                </w:rPr>
+                <m:t>Z*</m:t>
+              </m:r>
+              <m:f>
+                <m:fPr>
+                  <m:ctrlPr>
+                    <w:rPr>
+                      <w:rFonts w:ascii="Cambria Math" w:hAnsi="Cambria Math"/>
+                      <w:i/>
+                    </w:rPr>
+                  </m:ctrlPr>
+                </m:fPr>
+                <m:num>
+                  <m:sSub>
+                    <m:sSubPr>
+                      <m:ctrlPr>
+                        <w:rPr>
+                          <w:rFonts w:ascii="Cambria Math" w:hAnsi="Cambria Math"/>
+                          <w:i/>
+                        </w:rPr>
+                      </m:ctrlPr>
+                    </m:sSubPr>
+                    <m:e>
+                      <m:r>
+                        <w:rPr>
+                          <w:rFonts w:ascii="Cambria Math" w:hAnsi="Cambria Math"/>
+                        </w:rPr>
+                        <m:t>σ</m:t>
+                      </m:r>
+                    </m:e>
+                    <m:sub>
+                      <m:r>
+                        <w:rPr>
+                          <w:rFonts w:ascii="Cambria Math" w:hAnsi="Cambria Math"/>
+                        </w:rPr>
+                        <m:t>ρ</m:t>
+                      </m:r>
+                    </m:sub>
+                  </m:sSub>
+                </m:num>
+                <m:den>
+                  <m:rad>
+                    <m:radPr>
+                      <m:degHide m:val="1"/>
+                      <m:ctrlPr>
+                        <w:rPr>
+                          <w:rFonts w:ascii="Cambria Math" w:hAnsi="Cambria Math"/>
+                          <w:i/>
+                        </w:rPr>
+                      </m:ctrlPr>
+                    </m:radPr>
+                    <m:deg/>
+                    <m:e>
+                      <m:r>
+                        <w:rPr>
+                          <w:rFonts w:ascii="Cambria Math" w:hAnsi="Cambria Math"/>
+                        </w:rPr>
+                        <m:t>n</m:t>
+                      </m:r>
+                    </m:e>
+                  </m:rad>
+                  <m:sSup>
+                    <m:sSupPr>
+                      <m:ctrlPr>
+                        <w:rPr>
+                          <w:rFonts w:ascii="Cambria Math" w:hAnsi="Cambria Math"/>
+                          <w:i/>
+                        </w:rPr>
+                      </m:ctrlPr>
+                    </m:sSupPr>
+                    <m:e>
+                      <m:d>
+                        <m:dPr>
+                          <m:ctrlPr>
+                            <w:rPr>
+                              <w:rFonts w:ascii="Cambria Math" w:hAnsi="Cambria Math"/>
+                              <w:i/>
+                            </w:rPr>
+                          </m:ctrlPr>
+                        </m:dPr>
+                        <m:e>
+                          <m:r>
+                            <w:rPr>
+                              <w:rFonts w:ascii="Cambria Math" w:hAnsi="Cambria Math"/>
+                            </w:rPr>
+                            <m:t>1+ρ</m:t>
+                          </m:r>
+                        </m:e>
+                      </m:d>
+                    </m:e>
+                    <m:sup>
+                      <m:r>
+                        <w:rPr>
+                          <w:rFonts w:ascii="Cambria Math" w:hAnsi="Cambria Math"/>
+                        </w:rPr>
+                        <m:t>2</m:t>
+                      </m:r>
+                    </m:sup>
+                  </m:sSup>
+                </m:den>
+              </m:f>
+              <m:r>
+                <w:rPr>
+                  <w:rFonts w:ascii="Cambria Math" w:hAnsi="Cambria Math"/>
+                </w:rPr>
+                <m:t>+</m:t>
+              </m:r>
+              <m:sSup>
+                <m:sSupPr>
+                  <m:ctrlPr>
+                    <w:rPr>
+                      <w:rFonts w:ascii="Cambria Math" w:eastAsiaTheme="minorEastAsia" w:hAnsi="Cambria Math"/>
+                      <w:i/>
+                    </w:rPr>
+                  </m:ctrlPr>
+                </m:sSupPr>
+                <m:e>
+                  <m:d>
+                    <m:dPr>
+                      <m:ctrlPr>
+                        <w:rPr>
+                          <w:rFonts w:ascii="Cambria Math" w:eastAsiaTheme="minorEastAsia" w:hAnsi="Cambria Math"/>
+                          <w:i/>
+                        </w:rPr>
+                      </m:ctrlPr>
+                    </m:dPr>
+                    <m:e>
+                      <m:r>
+                        <w:rPr>
+                          <w:rFonts w:ascii="Cambria Math" w:eastAsiaTheme="minorEastAsia" w:hAnsi="Cambria Math"/>
+                        </w:rPr>
+                        <m:t>1+</m:t>
+                      </m:r>
+                      <m:acc>
+                        <m:accPr>
+                          <m:ctrlPr>
+                            <w:rPr>
+                              <w:rFonts w:ascii="Cambria Math" w:eastAsiaTheme="minorEastAsia" w:hAnsi="Cambria Math"/>
+                              <w:i/>
+                            </w:rPr>
+                          </m:ctrlPr>
+                        </m:accPr>
+                        <m:e>
+                          <m:r>
+                            <w:rPr>
+                              <w:rFonts w:ascii="Cambria Math" w:eastAsiaTheme="minorEastAsia" w:hAnsi="Cambria Math"/>
+                            </w:rPr>
+                            <m:t>ρ</m:t>
+                          </m:r>
+                        </m:e>
+                      </m:acc>
+                    </m:e>
+                  </m:d>
+                </m:e>
+                <m:sup>
+                  <m:r>
+                    <w:rPr>
+                      <w:rFonts w:ascii="Cambria Math" w:eastAsiaTheme="minorEastAsia" w:hAnsi="Cambria Math"/>
+                    </w:rPr>
+                    <m:t>-1</m:t>
+                  </m:r>
+                </m:sup>
+              </m:sSup>
+            </m:den>
+          </m:f>
+          <m:r>
+            <w:rPr>
+              <w:rFonts w:ascii="Cambria Math" w:eastAsiaTheme="minorEastAsia" w:hAnsi="Cambria Math"/>
+            </w:rPr>
+            <m:t>-1</m:t>
+          </m:r>
+        </m:oMath>
+      </m:oMathPara>
+    </w:p>
+    <w:p/>
+    <w:p>
+      <w:r>
+        <w:t xml:space="preserve">To take this further and operational, we need to get rid of all appearances of </w:t>
+      </w:r>
+      <m:oMath>
+        <m:r>
+          <w:rPr>
+            <w:rFonts w:ascii="Cambria Math" w:eastAsiaTheme="minorEastAsia" w:hAnsi="Cambria Math"/>
+          </w:rPr>
+          <m:t>ρ</m:t>
+        </m:r>
+      </m:oMath>
+      <w:r>
+        <w:rPr>
+          <w:rFonts w:eastAsiaTheme="minorEastAsia"/>
+          <w:i/>
+        </w:rPr>
+        <w:t xml:space="preserve"> </w:t>
+      </w:r>
+      <w:r>
+        <w:rPr>
+          <w:rFonts w:eastAsiaTheme="minorEastAsia"/>
+          <w:iCs/>
+        </w:rPr>
+        <w:t xml:space="preserve">and replace them with </w:t>
+      </w:r>
+      <m:oMath>
+        <m:acc>
+          <m:accPr>
+            <m:ctrlPr>
+              <w:rPr>
+                <w:rFonts w:ascii="Cambria Math" w:eastAsiaTheme="minorEastAsia" w:hAnsi="Cambria Math"/>
+                <w:i/>
+              </w:rPr>
+            </m:ctrlPr>
+          </m:accPr>
+          <m:e>
+            <m:r>
+              <w:rPr>
+                <w:rFonts w:ascii="Cambria Math" w:eastAsiaTheme="minorEastAsia" w:hAnsi="Cambria Math"/>
+              </w:rPr>
+              <m:t>ρ</m:t>
+            </m:r>
+          </m:e>
+        </m:acc>
+      </m:oMath>
+      <w:r>
+        <w:rPr>
+          <w:rFonts w:eastAsiaTheme="minorEastAsia"/>
+          <w:iCs/>
+        </w:rPr>
+        <w:t xml:space="preserve"> </w:t>
+      </w:r>
+      <w:r>
+        <w:rPr>
+          <w:rFonts w:eastAsiaTheme="minorEastAsia"/>
+          <w:iCs/>
+        </w:rPr>
+        <w:t>as we do not know the true value of this parameter</w:t>
+      </w:r>
+      <w:r>
+        <w:rPr>
+          <w:rFonts w:eastAsiaTheme="minorEastAsia"/>
+          <w:iCs/>
+        </w:rPr>
+        <w:t xml:space="preserve"> in the outer parts of the inequality. </w:t>
+      </w:r>
+      <w:r>
+        <w:rPr>
+          <w:rFonts w:eastAsiaTheme="minorEastAsia"/>
+          <w:iCs/>
+        </w:rPr>
+        <w:t>To do this, we use to Weak Law of Large Numbers (WLLN), which tells us estimators converge to true parameters as the sample size gets large.</w:t>
+      </w:r>
+    </w:p>
+    <w:p>
+      <w:pPr>
+        <w:rPr>
+          <w:rFonts w:eastAsiaTheme="minorEastAsia"/>
+          <w:iCs/>
+        </w:rPr>
+      </w:pPr>
+      <w:r>
+        <w:rPr>
+          <w:rFonts w:eastAsiaTheme="minorEastAsia"/>
+          <w:iCs/>
+        </w:rPr>
+        <w:t>More formally, due to WLLN, we assume:</w:t>
+      </w:r>
+    </w:p>
+    <w:p>
+      <w:pPr>
+        <w:rPr>
+          <w:rFonts w:eastAsiaTheme="minorEastAsia"/>
+        </w:rPr>
+      </w:pPr>
+      <m:oMathPara>
+        <m:oMath>
+          <m:acc>
+            <m:accPr>
+              <m:ctrlPr>
+                <w:rPr>
+                  <w:rFonts w:ascii="Cambria Math" w:eastAsiaTheme="minorEastAsia" w:hAnsi="Cambria Math"/>
+                  <w:i/>
+                </w:rPr>
+              </m:ctrlPr>
+            </m:accPr>
+            <m:e>
+              <m:r>
+                <w:rPr>
+                  <w:rFonts w:ascii="Cambria Math" w:eastAsiaTheme="minorEastAsia" w:hAnsi="Cambria Math"/>
+                </w:rPr>
+                <m:t>ρ</m:t>
+              </m:r>
+            </m:e>
+          </m:acc>
+          <m:groupChr>
+            <m:groupChrPr>
+              <m:chr m:val="→"/>
+              <m:vertJc m:val="bot"/>
+              <m:ctrlPr>
+                <w:rPr>
+                  <w:rFonts w:ascii="Cambria Math" w:eastAsiaTheme="minorEastAsia" w:hAnsi="Cambria Math"/>
+                  <w:i/>
+                </w:rPr>
+              </m:ctrlPr>
+            </m:groupChrPr>
+            <m:e>
+              <m:r>
+                <w:rPr>
+                  <w:rFonts w:ascii="Cambria Math" w:eastAsiaTheme="minorEastAsia" w:hAnsi="Cambria Math"/>
+                </w:rPr>
+                <m:t>d</m:t>
+              </m:r>
+            </m:e>
+          </m:groupChr>
+          <m:r>
+            <w:rPr>
+              <w:rFonts w:ascii="Cambria Math" w:eastAsiaTheme="minorEastAsia" w:hAnsi="Cambria Math"/>
+            </w:rPr>
+            <m:t>ρ</m:t>
+          </m:r>
+        </m:oMath>
+      </m:oMathPara>
+    </w:p>
+    <w:p>
+      <w:r>
+        <w:t>Therefore, our operational confidence intervals are:</w:t>
+      </w:r>
+    </w:p>
+    <w:p>
+      <w:pPr>
+        <w:rPr>
+          <w:rFonts w:eastAsiaTheme="minorEastAsia"/>
+        </w:rPr>
+      </w:pPr>
+      <m:oMathPara>
+        <m:oMath>
+          <m:f>
+            <m:fPr>
+              <m:ctrlPr>
+                <w:rPr>
+                  <w:rFonts w:ascii="Cambria Math" w:eastAsiaTheme="minorEastAsia" w:hAnsi="Cambria Math"/>
+                  <w:i/>
+                </w:rPr>
+              </m:ctrlPr>
+            </m:fPr>
+            <m:num>
+              <m:r>
+                <w:rPr>
+                  <w:rFonts w:ascii="Cambria Math" w:eastAsiaTheme="minorEastAsia" w:hAnsi="Cambria Math"/>
+                </w:rPr>
+                <m:t>1</m:t>
+              </m:r>
+            </m:num>
+            <m:den>
+              <m:r>
+                <w:rPr>
+                  <w:rFonts w:ascii="Cambria Math" w:eastAsiaTheme="minorEastAsia" w:hAnsi="Cambria Math"/>
+                </w:rPr>
+                <m:t>-Z*</m:t>
+              </m:r>
+              <m:f>
+                <m:fPr>
+                  <m:ctrlPr>
+                    <w:rPr>
+                      <w:rFonts w:ascii="Cambria Math" w:hAnsi="Cambria Math"/>
+                      <w:i/>
+                    </w:rPr>
+                  </m:ctrlPr>
+                </m:fPr>
+                <m:num>
+                  <m:sSub>
+                    <m:sSubPr>
+                      <m:ctrlPr>
+                        <w:rPr>
+                          <w:rFonts w:ascii="Cambria Math" w:hAnsi="Cambria Math"/>
+                          <w:i/>
+                        </w:rPr>
+                      </m:ctrlPr>
+                    </m:sSubPr>
+                    <m:e>
+                      <m:r>
+                        <w:rPr>
+                          <w:rFonts w:ascii="Cambria Math" w:hAnsi="Cambria Math"/>
+                        </w:rPr>
+                        <m:t>σ</m:t>
+                      </m:r>
+                    </m:e>
+                    <m:sub>
+                      <m:r>
+                        <w:rPr>
+                          <w:rFonts w:ascii="Cambria Math" w:hAnsi="Cambria Math"/>
+                        </w:rPr>
+                        <m:t>ρ</m:t>
+                      </m:r>
+                    </m:sub>
+                  </m:sSub>
+                </m:num>
+                <m:den>
+                  <m:rad>
+                    <m:radPr>
+                      <m:degHide m:val="1"/>
+                      <m:ctrlPr>
+                        <w:rPr>
+                          <w:rFonts w:ascii="Cambria Math" w:hAnsi="Cambria Math"/>
+                          <w:i/>
+                        </w:rPr>
+                      </m:ctrlPr>
+                    </m:radPr>
+                    <m:deg/>
+                    <m:e>
+                      <m:r>
+                        <w:rPr>
+                          <w:rFonts w:ascii="Cambria Math" w:hAnsi="Cambria Math"/>
+                        </w:rPr>
+                        <m:t>n</m:t>
+                      </m:r>
+                    </m:e>
+                  </m:rad>
+                  <m:sSup>
+                    <m:sSupPr>
+                      <m:ctrlPr>
+                        <w:rPr>
+                          <w:rFonts w:ascii="Cambria Math" w:hAnsi="Cambria Math"/>
+                          <w:i/>
+                        </w:rPr>
+                      </m:ctrlPr>
+                    </m:sSupPr>
+                    <m:e>
+                      <m:d>
+                        <m:dPr>
+                          <m:ctrlPr>
+                            <w:rPr>
+                              <w:rFonts w:ascii="Cambria Math" w:hAnsi="Cambria Math"/>
+                              <w:i/>
+                            </w:rPr>
+                          </m:ctrlPr>
+                        </m:dPr>
+                        <m:e>
+                          <m:r>
+                            <w:rPr>
+                              <w:rFonts w:ascii="Cambria Math" w:hAnsi="Cambria Math"/>
+                            </w:rPr>
+                            <m:t>1+</m:t>
+                          </m:r>
+                          <m:acc>
+                            <m:accPr>
+                              <m:ctrlPr>
+                                <w:rPr>
+                                  <w:rFonts w:ascii="Cambria Math" w:hAnsi="Cambria Math"/>
+                                  <w:i/>
+                                </w:rPr>
+                              </m:ctrlPr>
+                            </m:accPr>
+                            <m:e>
+                              <m:r>
+                                <w:rPr>
+                                  <w:rFonts w:ascii="Cambria Math" w:hAnsi="Cambria Math"/>
+                                </w:rPr>
+                                <m:t>ρ</m:t>
+                              </m:r>
+                            </m:e>
+                          </m:acc>
+                        </m:e>
+                      </m:d>
+                    </m:e>
+                    <m:sup>
+                      <m:r>
+                        <w:rPr>
+                          <w:rFonts w:ascii="Cambria Math" w:hAnsi="Cambria Math"/>
+                        </w:rPr>
+                        <m:t>2</m:t>
+                      </m:r>
+                    </m:sup>
+                  </m:sSup>
+                </m:den>
+              </m:f>
+              <m:r>
+                <w:rPr>
+                  <w:rFonts w:ascii="Cambria Math" w:eastAsiaTheme="minorEastAsia" w:hAnsi="Cambria Math"/>
+                </w:rPr>
+                <m:t>+</m:t>
+              </m:r>
+              <m:sSup>
+                <m:sSupPr>
+                  <m:ctrlPr>
+                    <w:rPr>
+                      <w:rFonts w:ascii="Cambria Math" w:eastAsiaTheme="minorEastAsia" w:hAnsi="Cambria Math"/>
+                      <w:i/>
+                    </w:rPr>
+                  </m:ctrlPr>
+                </m:sSupPr>
+                <m:e>
+                  <m:d>
+                    <m:dPr>
+                      <m:ctrlPr>
+                        <w:rPr>
+                          <w:rFonts w:ascii="Cambria Math" w:eastAsiaTheme="minorEastAsia" w:hAnsi="Cambria Math"/>
+                          <w:i/>
+                        </w:rPr>
+                      </m:ctrlPr>
+                    </m:dPr>
+                    <m:e>
+                      <m:r>
+                        <w:rPr>
+                          <w:rFonts w:ascii="Cambria Math" w:eastAsiaTheme="minorEastAsia" w:hAnsi="Cambria Math"/>
+                        </w:rPr>
+                        <m:t>1+</m:t>
+                      </m:r>
+                      <m:acc>
+                        <m:accPr>
+                          <m:ctrlPr>
+                            <w:rPr>
+                              <w:rFonts w:ascii="Cambria Math" w:eastAsiaTheme="minorEastAsia" w:hAnsi="Cambria Math"/>
+                              <w:i/>
+                            </w:rPr>
+                          </m:ctrlPr>
+                        </m:accPr>
+                        <m:e>
+                          <m:r>
+                            <w:rPr>
+                              <w:rFonts w:ascii="Cambria Math" w:eastAsiaTheme="minorEastAsia" w:hAnsi="Cambria Math"/>
+                            </w:rPr>
+                            <m:t>ρ</m:t>
+                          </m:r>
+                        </m:e>
+                      </m:acc>
+                    </m:e>
+                  </m:d>
+                </m:e>
+                <m:sup>
+                  <m:r>
+                    <w:rPr>
+                      <w:rFonts w:ascii="Cambria Math" w:eastAsiaTheme="minorEastAsia" w:hAnsi="Cambria Math"/>
+                    </w:rPr>
+                    <m:t>-1</m:t>
+                  </m:r>
+                </m:sup>
+              </m:sSup>
+            </m:den>
+          </m:f>
+          <m:r>
+            <w:rPr>
+              <w:rFonts w:ascii="Cambria Math" w:eastAsiaTheme="minorEastAsia" w:hAnsi="Cambria Math"/>
+            </w:rPr>
+            <m:t>-1≤ρ≤</m:t>
+          </m:r>
+          <m:f>
+            <m:fPr>
+              <m:ctrlPr>
+                <w:rPr>
+                  <w:rFonts w:ascii="Cambria Math" w:eastAsiaTheme="minorEastAsia" w:hAnsi="Cambria Math"/>
+                  <w:i/>
+                </w:rPr>
+              </m:ctrlPr>
+            </m:fPr>
+            <m:num>
+              <m:r>
+                <w:rPr>
+                  <w:rFonts w:ascii="Cambria Math" w:eastAsiaTheme="minorEastAsia" w:hAnsi="Cambria Math"/>
+                </w:rPr>
+                <m:t>1</m:t>
+              </m:r>
+            </m:num>
+            <m:den>
+              <m:r>
+                <w:rPr>
+                  <w:rFonts w:ascii="Cambria Math" w:eastAsiaTheme="minorEastAsia" w:hAnsi="Cambria Math"/>
+                </w:rPr>
+                <m:t>Z*</m:t>
+              </m:r>
+              <m:f>
+                <m:fPr>
+                  <m:ctrlPr>
+                    <w:rPr>
+                      <w:rFonts w:ascii="Cambria Math" w:hAnsi="Cambria Math"/>
+                      <w:i/>
+                    </w:rPr>
+                  </m:ctrlPr>
+                </m:fPr>
+                <m:num>
+                  <m:sSub>
+                    <m:sSubPr>
+                      <m:ctrlPr>
+                        <w:rPr>
+                          <w:rFonts w:ascii="Cambria Math" w:hAnsi="Cambria Math"/>
+                          <w:i/>
+                        </w:rPr>
+                      </m:ctrlPr>
+                    </m:sSubPr>
+                    <m:e>
+                      <m:r>
+                        <w:rPr>
+                          <w:rFonts w:ascii="Cambria Math" w:hAnsi="Cambria Math"/>
+                        </w:rPr>
+                        <m:t>σ</m:t>
+                      </m:r>
+                    </m:e>
+                    <m:sub>
+                      <m:r>
+                        <w:rPr>
+                          <w:rFonts w:ascii="Cambria Math" w:hAnsi="Cambria Math"/>
+                        </w:rPr>
+                        <m:t>ρ</m:t>
+                      </m:r>
+                    </m:sub>
+                  </m:sSub>
+                </m:num>
+                <m:den>
+                  <m:rad>
+                    <m:radPr>
+                      <m:degHide m:val="1"/>
+                      <m:ctrlPr>
+                        <w:rPr>
+                          <w:rFonts w:ascii="Cambria Math" w:hAnsi="Cambria Math"/>
+                          <w:i/>
+                        </w:rPr>
+                      </m:ctrlPr>
+                    </m:radPr>
+                    <m:deg/>
+                    <m:e>
+                      <m:r>
+                        <w:rPr>
+                          <w:rFonts w:ascii="Cambria Math" w:hAnsi="Cambria Math"/>
+                        </w:rPr>
+                        <m:t>n</m:t>
+                      </m:r>
+                    </m:e>
+                  </m:rad>
+                  <m:sSup>
+                    <m:sSupPr>
+                      <m:ctrlPr>
+                        <w:rPr>
+                          <w:rFonts w:ascii="Cambria Math" w:hAnsi="Cambria Math"/>
+                          <w:i/>
+                        </w:rPr>
+                      </m:ctrlPr>
+                    </m:sSupPr>
+                    <m:e>
+                      <m:d>
+                        <m:dPr>
+                          <m:ctrlPr>
+                            <w:rPr>
+                              <w:rFonts w:ascii="Cambria Math" w:hAnsi="Cambria Math"/>
+                              <w:i/>
+                            </w:rPr>
+                          </m:ctrlPr>
+                        </m:dPr>
+                        <m:e>
+                          <m:r>
+                            <w:rPr>
+                              <w:rFonts w:ascii="Cambria Math" w:hAnsi="Cambria Math"/>
+                            </w:rPr>
+                            <m:t>1+</m:t>
+                          </m:r>
+                          <m:acc>
+                            <m:accPr>
+                              <m:ctrlPr>
+                                <w:rPr>
+                                  <w:rFonts w:ascii="Cambria Math" w:eastAsiaTheme="minorEastAsia" w:hAnsi="Cambria Math"/>
+                                  <w:i/>
+                                </w:rPr>
+                              </m:ctrlPr>
+                            </m:accPr>
+                            <m:e>
+                              <m:r>
+                                <w:rPr>
+                                  <w:rFonts w:ascii="Cambria Math" w:eastAsiaTheme="minorEastAsia" w:hAnsi="Cambria Math"/>
+                                </w:rPr>
+                                <m:t>ρ</m:t>
+                              </m:r>
+                            </m:e>
+                          </m:acc>
+                        </m:e>
+                      </m:d>
+                    </m:e>
+                    <m:sup>
+                      <m:r>
+                        <w:rPr>
+                          <w:rFonts w:ascii="Cambria Math" w:hAnsi="Cambria Math"/>
+                        </w:rPr>
+                        <m:t>2</m:t>
+                      </m:r>
+                    </m:sup>
+                  </m:sSup>
+                </m:den>
+              </m:f>
+              <m:r>
+                <w:rPr>
+                  <w:rFonts w:ascii="Cambria Math" w:hAnsi="Cambria Math"/>
+                </w:rPr>
+                <m:t>+</m:t>
+              </m:r>
+              <m:sSup>
+                <m:sSupPr>
+                  <m:ctrlPr>
+                    <w:rPr>
+                      <w:rFonts w:ascii="Cambria Math" w:eastAsiaTheme="minorEastAsia" w:hAnsi="Cambria Math"/>
+                      <w:i/>
+                    </w:rPr>
+                  </m:ctrlPr>
+                </m:sSupPr>
+                <m:e>
+                  <m:d>
+                    <m:dPr>
+                      <m:ctrlPr>
+                        <w:rPr>
+                          <w:rFonts w:ascii="Cambria Math" w:eastAsiaTheme="minorEastAsia" w:hAnsi="Cambria Math"/>
+                          <w:i/>
+                        </w:rPr>
+                      </m:ctrlPr>
+                    </m:dPr>
+                    <m:e>
+                      <m:r>
+                        <w:rPr>
+                          <w:rFonts w:ascii="Cambria Math" w:eastAsiaTheme="minorEastAsia" w:hAnsi="Cambria Math"/>
+                        </w:rPr>
+                        <m:t>1+</m:t>
+                      </m:r>
+                      <m:acc>
+                        <m:accPr>
+                          <m:ctrlPr>
+                            <w:rPr>
+                              <w:rFonts w:ascii="Cambria Math" w:eastAsiaTheme="minorEastAsia" w:hAnsi="Cambria Math"/>
+                              <w:i/>
+                            </w:rPr>
+                          </m:ctrlPr>
+                        </m:accPr>
+                        <m:e>
+                          <m:r>
+                            <w:rPr>
+                              <w:rFonts w:ascii="Cambria Math" w:eastAsiaTheme="minorEastAsia" w:hAnsi="Cambria Math"/>
+                            </w:rPr>
+                            <m:t>ρ</m:t>
+                          </m:r>
+                        </m:e>
+                      </m:acc>
+                    </m:e>
+                  </m:d>
+                </m:e>
+                <m:sup>
+                  <m:r>
+                    <w:rPr>
+                      <w:rFonts w:ascii="Cambria Math" w:eastAsiaTheme="minorEastAsia" w:hAnsi="Cambria Math"/>
+                    </w:rPr>
+                    <m:t>-1</m:t>
+                  </m:r>
+                </m:sup>
+              </m:sSup>
+            </m:den>
+          </m:f>
+          <m:r>
+            <w:rPr>
+              <w:rFonts w:ascii="Cambria Math" w:eastAsiaTheme="minorEastAsia" w:hAnsi="Cambria Math"/>
+            </w:rPr>
+            <m:t>-1</m:t>
+          </m:r>
+        </m:oMath>
+      </m:oMathPara>
+    </w:p>
+    <w:p>
+      <w:pPr>
+        <w:rPr>
+          <w:iCs/>
+        </w:rPr>
+      </w:pPr>
+    </w:p>
     <w:sectPr>
       <w:headerReference w:type="even" r:id="rId7"/>
       <w:headerReference w:type="default" r:id="rId8"/>
@@ -6786,6 +9203,7 @@
   <w:style w:type="character" w:default="1" w:styleId="DefaultParagraphFont">
     <w:name w:val="Default Paragraph Font"/>
     <w:uiPriority w:val="1"/>
+    <w:semiHidden/>
     <w:unhideWhenUsed/>
   </w:style>
   <w:style w:type="table" w:default="1" w:styleId="TableNormal">

</xml_diff>

<commit_message>
final submission of assignment 2
</commit_message>
<xml_diff>
--- a/2025/S1/ECOM90013/Assignment 2/Assignment 2 submission.docx
+++ b/2025/S1/ECOM90013/Assignment 2/Assignment 2 submission.docx
@@ -172,25 +172,7 @@
           <w:b/>
           <w:bCs/>
         </w:rPr>
-        <w:t xml:space="preserve"> denote a simple random sample of size n from a </w:t>
-      </w:r>
-      <w:proofErr w:type="gramStart"/>
-      <w:r>
-        <w:rPr>
-          <w:rFonts w:eastAsiaTheme="minorEastAsia"/>
-          <w:b/>
-          <w:bCs/>
-        </w:rPr>
-        <w:t>Normal</w:t>
-      </w:r>
-      <w:proofErr w:type="gramEnd"/>
-      <w:r>
-        <w:rPr>
-          <w:rFonts w:eastAsiaTheme="minorEastAsia"/>
-          <w:b/>
-          <w:bCs/>
-        </w:rPr>
-        <w:t xml:space="preserve"> population w</w:t>
+        <w:t xml:space="preserve"> denote a simple random sample of size n from a Normal population w</w:t>
       </w:r>
       <w:r>
         <w:rPr>
@@ -604,26 +586,8 @@
           <w:b/>
           <w:bCs/>
         </w:rPr>
-        <w:t xml:space="preserve">(2 marks) Find </w:t>
-      </w:r>
-      <w:proofErr w:type="spellStart"/>
-      <w:proofErr w:type="gramStart"/>
-      <w:r>
-        <w:rPr>
-          <w:b/>
-          <w:bCs/>
-        </w:rPr>
-        <w:t>Pr</w:t>
-      </w:r>
-      <w:proofErr w:type="spellEnd"/>
-      <w:r>
-        <w:rPr>
-          <w:b/>
-          <w:bCs/>
-        </w:rPr>
-        <w:t>(</w:t>
-      </w:r>
-      <w:proofErr w:type="gramEnd"/>
+        <w:t>(2 marks) Find Pr(</w:t>
+      </w:r>
       <m:oMath>
         <m:d>
           <m:dPr>
@@ -893,21 +857,7 @@
         <w:rPr>
           <w:rFonts w:eastAsiaTheme="minorEastAsia"/>
         </w:rPr>
-        <w:t xml:space="preserve">From the standard normal </w:t>
-      </w:r>
-      <w:proofErr w:type="gramStart"/>
-      <w:r>
-        <w:rPr>
-          <w:rFonts w:eastAsiaTheme="minorEastAsia"/>
-        </w:rPr>
-        <w:t>table</w:t>
-      </w:r>
-      <w:proofErr w:type="gramEnd"/>
-      <w:r>
-        <w:rPr>
-          <w:rFonts w:eastAsiaTheme="minorEastAsia"/>
-        </w:rPr>
-        <w:t xml:space="preserve"> we know that:</w:t>
+        <w:t>From the standard normal table we know that:</w:t>
       </w:r>
     </w:p>
     <w:p>
@@ -1496,21 +1446,7 @@
         <w:rPr>
           <w:rFonts w:eastAsiaTheme="minorEastAsia"/>
         </w:rPr>
-        <w:t xml:space="preserve">as the number of observations approaches infinity because </w:t>
-      </w:r>
-      <w:proofErr w:type="gramStart"/>
-      <w:r>
-        <w:rPr>
-          <w:rFonts w:eastAsiaTheme="minorEastAsia"/>
-        </w:rPr>
-        <w:t>it’s</w:t>
-      </w:r>
-      <w:proofErr w:type="gramEnd"/>
-      <w:r>
-        <w:rPr>
-          <w:rFonts w:eastAsiaTheme="minorEastAsia"/>
-        </w:rPr>
-        <w:t xml:space="preserve"> variance is static (independent of the number of observation) as it is a single element of the sequence </w:t>
+        <w:t xml:space="preserve">as the number of observations approaches infinity because it’s variance is static (independent of the number of observation) as it is a single element of the sequence </w:t>
       </w:r>
       <m:oMath>
         <m:sSub>
@@ -7695,7 +7631,13 @@
     <w:p/>
     <w:p>
       <w:r>
-        <w:t xml:space="preserve">To take this further and operational, we need to get rid of all appearances of </w:t>
+        <w:t>To</w:t>
+      </w:r>
+      <w:r>
+        <w:t xml:space="preserve"> make this confidence interval </w:t>
+      </w:r>
+      <w:r>
+        <w:t xml:space="preserve">operational, we need to get rid of all appearances of </w:t>
       </w:r>
       <m:oMath>
         <m:r>
@@ -7758,7 +7700,14 @@
           <w:rFonts w:eastAsiaTheme="minorEastAsia"/>
           <w:iCs/>
         </w:rPr>
-        <w:t xml:space="preserve"> in the outer parts of the inequality. </w:t>
+        <w:t>. Therefore it cannot appear in the standard error (outer part of the inequality).</w:t>
+      </w:r>
+      <w:r>
+        <w:rPr>
+          <w:rFonts w:eastAsiaTheme="minorEastAsia"/>
+          <w:iCs/>
+        </w:rPr>
+        <w:t xml:space="preserve"> </w:t>
       </w:r>
       <w:r>
         <w:rPr>
@@ -7834,6 +7783,144 @@
               <w:rFonts w:ascii="Cambria Math" w:eastAsiaTheme="minorEastAsia" w:hAnsi="Cambria Math"/>
             </w:rPr>
             <m:t>ρ</m:t>
+          </m:r>
+        </m:oMath>
+      </m:oMathPara>
+    </w:p>
+    <w:p>
+      <w:pPr>
+        <w:rPr>
+          <w:rFonts w:eastAsiaTheme="minorEastAsia"/>
+        </w:rPr>
+      </w:pPr>
+      <w:r>
+        <w:rPr>
+          <w:rFonts w:eastAsiaTheme="minorEastAsia"/>
+        </w:rPr>
+        <w:t xml:space="preserve">Furthermore, by Continuous Mapping Theorem (CMT) we can also assume the non-linear transformation of </w:t>
+      </w:r>
+      <m:oMath>
+        <m:acc>
+          <m:accPr>
+            <m:ctrlPr>
+              <w:rPr>
+                <w:rFonts w:ascii="Cambria Math" w:eastAsiaTheme="minorEastAsia" w:hAnsi="Cambria Math"/>
+                <w:i/>
+              </w:rPr>
+            </m:ctrlPr>
+          </m:accPr>
+          <m:e>
+            <m:r>
+              <w:rPr>
+                <w:rFonts w:ascii="Cambria Math" w:eastAsiaTheme="minorEastAsia" w:hAnsi="Cambria Math"/>
+              </w:rPr>
+              <m:t>ρ</m:t>
+            </m:r>
+          </m:e>
+        </m:acc>
+      </m:oMath>
+      <w:r>
+        <w:rPr>
+          <w:rFonts w:eastAsiaTheme="minorEastAsia"/>
+        </w:rPr>
+        <w:t xml:space="preserve"> converges to </w:t>
+      </w:r>
+      <m:oMath>
+        <m:r>
+          <w:rPr>
+            <w:rFonts w:ascii="Cambria Math" w:eastAsiaTheme="minorEastAsia" w:hAnsi="Cambria Math"/>
+          </w:rPr>
+          <m:t>ρ</m:t>
+        </m:r>
+      </m:oMath>
+      <w:r>
+        <w:rPr>
+          <w:rFonts w:eastAsiaTheme="minorEastAsia"/>
+        </w:rPr>
+        <w:t xml:space="preserve"> in probability. That is:</w:t>
+      </w:r>
+    </w:p>
+    <w:p>
+      <w:pPr>
+        <w:rPr>
+          <w:rFonts w:eastAsiaTheme="minorEastAsia"/>
+        </w:rPr>
+      </w:pPr>
+      <m:oMathPara>
+        <m:oMath>
+          <m:r>
+            <w:rPr>
+              <w:rFonts w:ascii="Cambria Math" w:eastAsiaTheme="minorEastAsia" w:hAnsi="Cambria Math"/>
+            </w:rPr>
+            <m:t>g</m:t>
+          </m:r>
+          <m:d>
+            <m:dPr>
+              <m:ctrlPr>
+                <w:rPr>
+                  <w:rFonts w:ascii="Cambria Math" w:eastAsiaTheme="minorEastAsia" w:hAnsi="Cambria Math"/>
+                  <w:i/>
+                </w:rPr>
+              </m:ctrlPr>
+            </m:dPr>
+            <m:e>
+              <m:acc>
+                <m:accPr>
+                  <m:ctrlPr>
+                    <w:rPr>
+                      <w:rFonts w:ascii="Cambria Math" w:eastAsiaTheme="minorEastAsia" w:hAnsi="Cambria Math"/>
+                      <w:i/>
+                    </w:rPr>
+                  </m:ctrlPr>
+                </m:accPr>
+                <m:e>
+                  <m:r>
+                    <w:rPr>
+                      <w:rFonts w:ascii="Cambria Math" w:eastAsiaTheme="minorEastAsia" w:hAnsi="Cambria Math"/>
+                    </w:rPr>
+                    <m:t>ρ</m:t>
+                  </m:r>
+                </m:e>
+              </m:acc>
+            </m:e>
+          </m:d>
+          <m:groupChr>
+            <m:groupChrPr>
+              <m:chr m:val="→"/>
+              <m:vertJc m:val="bot"/>
+              <m:ctrlPr>
+                <w:rPr>
+                  <w:rFonts w:ascii="Cambria Math" w:eastAsiaTheme="minorEastAsia" w:hAnsi="Cambria Math"/>
+                  <w:i/>
+                </w:rPr>
+              </m:ctrlPr>
+            </m:groupChrPr>
+            <m:e>
+              <m:r>
+                <w:rPr>
+                  <w:rFonts w:ascii="Cambria Math" w:eastAsiaTheme="minorEastAsia" w:hAnsi="Cambria Math"/>
+                </w:rPr>
+                <m:t>d</m:t>
+              </m:r>
+            </m:e>
+          </m:groupChr>
+          <m:r>
+            <w:rPr>
+              <w:rFonts w:ascii="Cambria Math" w:eastAsiaTheme="minorEastAsia" w:hAnsi="Cambria Math"/>
+            </w:rPr>
+            <m:t>g(</m:t>
+          </m:r>
+          <m:r>
+            <w:rPr>
+              <w:rFonts w:ascii="Cambria Math" w:eastAsiaTheme="minorEastAsia" w:hAnsi="Cambria Math"/>
+            </w:rPr>
+            <m:t>ρ</m:t>
+          </m:r>
+          <m:r>
+            <w:rPr>
+              <w:rFonts w:ascii="Cambria Math" w:eastAsiaTheme="minorEastAsia" w:hAnsi="Cambria Math"/>
+            </w:rPr>
+            <m:t>)</m:t>
           </m:r>
         </m:oMath>
       </m:oMathPara>

</xml_diff>

<commit_message>
start on assignment 2 EFM
</commit_message>
<xml_diff>
--- a/2025/S1/ECOM90013/Assignment 2/Assignment 2 submission.docx
+++ b/2025/S1/ECOM90013/Assignment 2/Assignment 2 submission.docx
@@ -172,16 +172,36 @@
           <w:b/>
           <w:bCs/>
         </w:rPr>
-        <w:t xml:space="preserve"> denote a simple random sample of size n from a Normal population w</w:t>
-      </w:r>
+        <w:t xml:space="preserve"> denote a simple random sample of size n from a </w:t>
+      </w:r>
+      <w:proofErr w:type="gramStart"/>
       <w:r>
         <w:rPr>
           <w:rFonts w:eastAsiaTheme="minorEastAsia"/>
           <w:b/>
           <w:bCs/>
         </w:rPr>
+        <w:t>Normal</w:t>
+      </w:r>
+      <w:proofErr w:type="gramEnd"/>
+      <w:r>
+        <w:rPr>
+          <w:rFonts w:eastAsiaTheme="minorEastAsia"/>
+          <w:b/>
+          <w:bCs/>
+        </w:rPr>
+        <w:t xml:space="preserve"> population w</w:t>
+      </w:r>
+      <w:proofErr w:type="spellStart"/>
+      <w:r>
+        <w:rPr>
+          <w:rFonts w:eastAsiaTheme="minorEastAsia"/>
+          <w:b/>
+          <w:bCs/>
+        </w:rPr>
         <w:t>ith</w:t>
       </w:r>
+      <w:proofErr w:type="spellEnd"/>
       <w:r>
         <w:rPr>
           <w:rFonts w:eastAsiaTheme="minorEastAsia"/>
@@ -586,8 +606,26 @@
           <w:b/>
           <w:bCs/>
         </w:rPr>
-        <w:t>(2 marks) Find Pr(</w:t>
-      </w:r>
+        <w:t xml:space="preserve">(2 marks) Find </w:t>
+      </w:r>
+      <w:proofErr w:type="spellStart"/>
+      <w:proofErr w:type="gramStart"/>
+      <w:r>
+        <w:rPr>
+          <w:b/>
+          <w:bCs/>
+        </w:rPr>
+        <w:t>Pr</w:t>
+      </w:r>
+      <w:proofErr w:type="spellEnd"/>
+      <w:r>
+        <w:rPr>
+          <w:b/>
+          <w:bCs/>
+        </w:rPr>
+        <w:t>(</w:t>
+      </w:r>
+      <w:proofErr w:type="gramEnd"/>
       <m:oMath>
         <m:d>
           <m:dPr>
@@ -857,7 +895,21 @@
         <w:rPr>
           <w:rFonts w:eastAsiaTheme="minorEastAsia"/>
         </w:rPr>
-        <w:t>From the standard normal table we know that:</w:t>
+        <w:t xml:space="preserve">From the standard normal </w:t>
+      </w:r>
+      <w:proofErr w:type="gramStart"/>
+      <w:r>
+        <w:rPr>
+          <w:rFonts w:eastAsiaTheme="minorEastAsia"/>
+        </w:rPr>
+        <w:t>table</w:t>
+      </w:r>
+      <w:proofErr w:type="gramEnd"/>
+      <w:r>
+        <w:rPr>
+          <w:rFonts w:eastAsiaTheme="minorEastAsia"/>
+        </w:rPr>
+        <w:t xml:space="preserve"> we know that:</w:t>
       </w:r>
     </w:p>
     <w:p>
@@ -1446,7 +1498,21 @@
         <w:rPr>
           <w:rFonts w:eastAsiaTheme="minorEastAsia"/>
         </w:rPr>
-        <w:t xml:space="preserve">as the number of observations approaches infinity because it’s variance is static (independent of the number of observation) as it is a single element of the sequence </w:t>
+        <w:t xml:space="preserve">as the number of observations approaches infinity because </w:t>
+      </w:r>
+      <w:proofErr w:type="gramStart"/>
+      <w:r>
+        <w:rPr>
+          <w:rFonts w:eastAsiaTheme="minorEastAsia"/>
+        </w:rPr>
+        <w:t>it’s</w:t>
+      </w:r>
+      <w:proofErr w:type="gramEnd"/>
+      <w:r>
+        <w:rPr>
+          <w:rFonts w:eastAsiaTheme="minorEastAsia"/>
+        </w:rPr>
+        <w:t xml:space="preserve"> variance is static (independent of the number of observation) as it is a single element of the sequence </w:t>
       </w:r>
       <m:oMath>
         <m:sSub>
@@ -4713,6 +4779,31 @@
           <w:rPr>
             <w:rFonts w:ascii="Cambria Math" w:eastAsiaTheme="minorEastAsia" w:hAnsi="Cambria Math"/>
           </w:rPr>
+          <m:t xml:space="preserve">= </m:t>
+        </m:r>
+        <m:acc>
+          <m:accPr>
+            <m:ctrlPr>
+              <w:rPr>
+                <w:rFonts w:ascii="Cambria Math" w:eastAsiaTheme="minorEastAsia" w:hAnsi="Cambria Math"/>
+                <w:bCs/>
+                <w:i/>
+              </w:rPr>
+            </m:ctrlPr>
+          </m:accPr>
+          <m:e>
+            <m:r>
+              <w:rPr>
+                <w:rFonts w:ascii="Cambria Math" w:eastAsiaTheme="minorEastAsia" w:hAnsi="Cambria Math" w:hint="eastAsia"/>
+              </w:rPr>
+              <m:t>ε</m:t>
+            </m:r>
+          </m:e>
+        </m:acc>
+        <m:r>
+          <w:rPr>
+            <w:rFonts w:ascii="Cambria Math" w:eastAsiaTheme="minorEastAsia" w:hAnsi="Cambria Math"/>
+          </w:rPr>
           <m:t>=</m:t>
         </m:r>
         <m:sSup>
@@ -4833,6 +4924,46 @@
           <m:sSupPr>
             <m:ctrlPr>
               <w:rPr>
+                <w:rFonts w:ascii="Cambria Math" w:eastAsiaTheme="minorEastAsia" w:hAnsi="Cambria Math"/>
+                <w:bCs/>
+                <w:i/>
+              </w:rPr>
+            </m:ctrlPr>
+          </m:sSupPr>
+          <m:e>
+            <m:r>
+              <w:rPr>
+                <w:rFonts w:ascii="Cambria Math" w:eastAsiaTheme="minorEastAsia" w:hAnsi="Cambria Math" w:hint="eastAsia"/>
+              </w:rPr>
+              <m:t>ε</m:t>
+            </m:r>
+            <m:ctrlPr>
+              <w:rPr>
+                <w:rFonts w:ascii="Cambria Math" w:eastAsiaTheme="minorEastAsia" w:hAnsi="Cambria Math" w:hint="eastAsia"/>
+                <w:bCs/>
+                <w:i/>
+              </w:rPr>
+            </m:ctrlPr>
+          </m:e>
+          <m:sup>
+            <m:r>
+              <w:rPr>
+                <w:rFonts w:ascii="Cambria Math" w:eastAsiaTheme="minorEastAsia" w:hAnsi="Cambria Math"/>
+              </w:rPr>
+              <m:t>'</m:t>
+            </m:r>
+          </m:sup>
+        </m:sSup>
+        <m:r>
+          <w:rPr>
+            <w:rFonts w:ascii="Cambria Math" w:eastAsiaTheme="minorEastAsia" w:hAnsi="Cambria Math"/>
+          </w:rPr>
+          <m:t>=</m:t>
+        </m:r>
+        <m:sSup>
+          <m:sSupPr>
+            <m:ctrlPr>
+              <w:rPr>
                 <w:rFonts w:ascii="Cambria Math" w:hAnsi="Cambria Math"/>
                 <w:i/>
               </w:rPr>
@@ -6102,13 +6233,7 @@
             <w:rPr>
               <w:rFonts w:ascii="Cambria Math" w:eastAsiaTheme="minorEastAsia" w:hAnsi="Cambria Math"/>
             </w:rPr>
-            <m:t>-Z</m:t>
-          </m:r>
-          <m:r>
-            <w:rPr>
-              <w:rFonts w:ascii="Cambria Math" w:eastAsiaTheme="minorEastAsia" w:hAnsi="Cambria Math"/>
-            </w:rPr>
-            <m:t>*</m:t>
+            <m:t>-Z*</m:t>
           </m:r>
           <m:f>
             <m:fPr>
@@ -6318,13 +6443,7 @@
             <w:rPr>
               <w:rFonts w:ascii="Cambria Math" w:eastAsiaTheme="minorEastAsia" w:hAnsi="Cambria Math"/>
             </w:rPr>
-            <m:t>≤Z</m:t>
-          </m:r>
-          <m:r>
-            <w:rPr>
-              <w:rFonts w:ascii="Cambria Math" w:eastAsiaTheme="minorEastAsia" w:hAnsi="Cambria Math"/>
-            </w:rPr>
-            <m:t>*</m:t>
+            <m:t>≤Z*</m:t>
           </m:r>
           <m:f>
             <m:fPr>
@@ -7413,25 +7532,7 @@
             <w:rPr>
               <w:rFonts w:ascii="Cambria Math" w:eastAsiaTheme="minorEastAsia" w:hAnsi="Cambria Math"/>
             </w:rPr>
-            <m:t>-1</m:t>
-          </m:r>
-          <m:r>
-            <w:rPr>
-              <w:rFonts w:ascii="Cambria Math" w:eastAsiaTheme="minorEastAsia" w:hAnsi="Cambria Math"/>
-            </w:rPr>
-            <m:t>≤</m:t>
-          </m:r>
-          <m:r>
-            <w:rPr>
-              <w:rFonts w:ascii="Cambria Math" w:eastAsiaTheme="minorEastAsia" w:hAnsi="Cambria Math"/>
-            </w:rPr>
-            <m:t>ρ</m:t>
-          </m:r>
-          <m:r>
-            <w:rPr>
-              <w:rFonts w:ascii="Cambria Math" w:eastAsiaTheme="minorEastAsia" w:hAnsi="Cambria Math"/>
-            </w:rPr>
-            <m:t>≤</m:t>
+            <m:t>-1≤ρ≤</m:t>
           </m:r>
           <m:f>
             <m:fPr>
@@ -7700,21 +7801,30 @@
           <w:rFonts w:eastAsiaTheme="minorEastAsia"/>
           <w:iCs/>
         </w:rPr>
-        <w:t>. Therefore it cannot appear in the standard error (outer part of the inequality).</w:t>
-      </w:r>
+        <w:t xml:space="preserve">. </w:t>
+      </w:r>
+      <w:proofErr w:type="gramStart"/>
       <w:r>
         <w:rPr>
           <w:rFonts w:eastAsiaTheme="minorEastAsia"/>
           <w:iCs/>
         </w:rPr>
-        <w:t xml:space="preserve"> </w:t>
-      </w:r>
+        <w:t>Therefore</w:t>
+      </w:r>
+      <w:proofErr w:type="gramEnd"/>
       <w:r>
         <w:rPr>
           <w:rFonts w:eastAsiaTheme="minorEastAsia"/>
           <w:iCs/>
         </w:rPr>
-        <w:t>To do this, we use to Weak Law of Large Numbers (WLLN), which tells us estimators converge to true parameters as the sample size gets large.</w:t>
+        <w:t xml:space="preserve"> it cannot appear in the standard error (outer part of the inequality).</w:t>
+      </w:r>
+      <w:r>
+        <w:rPr>
+          <w:rFonts w:eastAsiaTheme="minorEastAsia"/>
+          <w:iCs/>
+        </w:rPr>
+        <w:t xml:space="preserve"> To do this, we use to Weak Law of Large Numbers (WLLN), which tells us estimators converge to true parameters as the sample size gets large.</w:t>
       </w:r>
     </w:p>
     <w:p>
@@ -7908,19 +8018,7 @@
             <w:rPr>
               <w:rFonts w:ascii="Cambria Math" w:eastAsiaTheme="minorEastAsia" w:hAnsi="Cambria Math"/>
             </w:rPr>
-            <m:t>g(</m:t>
-          </m:r>
-          <m:r>
-            <w:rPr>
-              <w:rFonts w:ascii="Cambria Math" w:eastAsiaTheme="minorEastAsia" w:hAnsi="Cambria Math"/>
-            </w:rPr>
-            <m:t>ρ</m:t>
-          </m:r>
-          <m:r>
-            <w:rPr>
-              <w:rFonts w:ascii="Cambria Math" w:eastAsiaTheme="minorEastAsia" w:hAnsi="Cambria Math"/>
-            </w:rPr>
-            <m:t>)</m:t>
+            <m:t>g(ρ)</m:t>
           </m:r>
         </m:oMath>
       </m:oMathPara>

</xml_diff>